<commit_message>
Admin in a day - Upate to Labs, Slide Decks and Folder Structure
</commit_message>
<xml_diff>
--- a/Administration/AdminInADay/LabMaterials/M02_ReportingAndTelemetry.docx
+++ b/Administration/AdminInADay/LabMaterials/M02_ReportingAndTelemetry.docx
@@ -1,12 +1,12 @@
 
 <file path=word/document.xml><?xml version="1.0" encoding="utf-8"?>
-<w:document xmlns:wpc="http://schemas.microsoft.com/office/word/2010/wordprocessingCanvas" xmlns:cx="http://schemas.microsoft.com/office/drawing/2014/chartex" xmlns:cx1="http://schemas.microsoft.com/office/drawing/2015/9/8/chartex" xmlns:cx2="http://schemas.microsoft.com/office/drawing/2015/10/21/chartex" xmlns:cx3="http://schemas.microsoft.com/office/drawing/2016/5/9/chartex" xmlns:cx4="http://schemas.microsoft.com/office/drawing/2016/5/10/chartex" xmlns:cx5="http://schemas.microsoft.com/office/drawing/2016/5/11/chartex" xmlns:cx6="http://schemas.microsoft.com/office/drawing/2016/5/12/chartex" xmlns:cx7="http://schemas.microsoft.com/office/drawing/2016/5/13/chartex" xmlns:cx8="http://schemas.microsoft.com/office/drawing/2016/5/14/chartex" xmlns:mc="http://schemas.openxmlformats.org/markup-compatibility/2006" xmlns:aink="http://schemas.microsoft.com/office/drawing/2016/ink" xmlns:am3d="http://schemas.microsoft.com/office/drawing/2017/model3d" xmlns:o="urn:schemas-microsoft-com:office:office" xmlns:r="http://schemas.openxmlformats.org/officeDocument/2006/relationships" xmlns:m="http://schemas.openxmlformats.org/officeDocument/2006/math" xmlns:v="urn:schemas-microsoft-com:vml" xmlns:wp14="http://schemas.microsoft.com/office/word/2010/wordprocessingDrawing" xmlns:wp="http://schemas.openxmlformats.org/drawingml/2006/wordprocessingDrawing" xmlns:w10="urn:schemas-microsoft-com:office:word" xmlns:w="http://schemas.openxmlformats.org/wordprocessingml/2006/main" xmlns:w14="http://schemas.microsoft.com/office/word/2010/wordml" xmlns:w15="http://schemas.microsoft.com/office/word/2012/wordml" xmlns:w16cid="http://schemas.microsoft.com/office/word/2016/wordml/cid" xmlns:w16se="http://schemas.microsoft.com/office/word/2015/wordml/symex" xmlns:wpg="http://schemas.microsoft.com/office/word/2010/wordprocessingGroup" xmlns:wpi="http://schemas.microsoft.com/office/word/2010/wordprocessingInk" xmlns:wne="http://schemas.microsoft.com/office/word/2006/wordml" xmlns:wps="http://schemas.microsoft.com/office/word/2010/wordprocessingShape" xmlns:a="http://schemas.openxmlformats.org/drawingml/2006/main" xmlns:pic="http://schemas.openxmlformats.org/drawingml/2006/picture" xmlns:a14="http://schemas.microsoft.com/office/drawing/2010/main" mc:Ignorable="w14 w15 w16se w16cid wp14">
+<w:document xmlns:wpc="http://schemas.microsoft.com/office/word/2010/wordprocessingCanvas" xmlns:cx="http://schemas.microsoft.com/office/drawing/2014/chartex" xmlns:cx1="http://schemas.microsoft.com/office/drawing/2015/9/8/chartex" xmlns:cx2="http://schemas.microsoft.com/office/drawing/2015/10/21/chartex" xmlns:cx3="http://schemas.microsoft.com/office/drawing/2016/5/9/chartex" xmlns:cx4="http://schemas.microsoft.com/office/drawing/2016/5/10/chartex" xmlns:cx5="http://schemas.microsoft.com/office/drawing/2016/5/11/chartex" xmlns:cx6="http://schemas.microsoft.com/office/drawing/2016/5/12/chartex" xmlns:cx7="http://schemas.microsoft.com/office/drawing/2016/5/13/chartex" xmlns:cx8="http://schemas.microsoft.com/office/drawing/2016/5/14/chartex" xmlns:mc="http://schemas.openxmlformats.org/markup-compatibility/2006" xmlns:aink="http://schemas.microsoft.com/office/drawing/2016/ink" xmlns:am3d="http://schemas.microsoft.com/office/drawing/2017/model3d" xmlns:o="urn:schemas-microsoft-com:office:office" xmlns:r="http://schemas.openxmlformats.org/officeDocument/2006/relationships" xmlns:m="http://schemas.openxmlformats.org/officeDocument/2006/math" xmlns:v="urn:schemas-microsoft-com:vml" xmlns:wp14="http://schemas.microsoft.com/office/word/2010/wordprocessingDrawing" xmlns:wp="http://schemas.openxmlformats.org/drawingml/2006/wordprocessingDrawing" xmlns:w10="urn:schemas-microsoft-com:office:word" xmlns:w="http://schemas.openxmlformats.org/wordprocessingml/2006/main" xmlns:w14="http://schemas.microsoft.com/office/word/2010/wordml" xmlns:w15="http://schemas.microsoft.com/office/word/2012/wordml" xmlns:w16cex="http://schemas.microsoft.com/office/word/2018/wordml/cex" xmlns:w16cid="http://schemas.microsoft.com/office/word/2016/wordml/cid" xmlns:w16="http://schemas.microsoft.com/office/word/2018/wordml" xmlns:w16se="http://schemas.microsoft.com/office/word/2015/wordml/symex" xmlns:wpg="http://schemas.microsoft.com/office/word/2010/wordprocessingGroup" xmlns:wpi="http://schemas.microsoft.com/office/word/2010/wordprocessingInk" xmlns:wne="http://schemas.microsoft.com/office/word/2006/wordml" xmlns:wps="http://schemas.microsoft.com/office/word/2010/wordprocessingShape" mc:Ignorable="w14 w15 w16se w16cid w16 w16cex wp14">
   <w:body>
     <w:p>
       <w:pPr>
         <w:pStyle w:val="Heading1"/>
       </w:pPr>
-      <w:bookmarkStart w:name="admin-in-a-day" w:id="0"/>
+      <w:bookmarkStart w:id="0" w:name="admin-in-a-day"/>
       <w:r>
         <w:t>Admin in a day</w:t>
       </w:r>
@@ -16,7 +16,7 @@
       <w:pPr>
         <w:pStyle w:val="Heading1"/>
       </w:pPr>
-      <w:bookmarkStart w:name="module-2-reporting-and-telemetry" w:id="1"/>
+      <w:bookmarkStart w:id="1" w:name="module-2-reporting-and-telemetry"/>
       <w:r>
         <w:t>Module 2: Reporting and Telemetry</w:t>
       </w:r>
@@ -26,7 +26,7 @@
       <w:pPr>
         <w:pStyle w:val="Heading1"/>
       </w:pPr>
-      <w:bookmarkStart w:name="hands-on-lab" w:id="2"/>
+      <w:bookmarkStart w:id="2" w:name="hands-on-lab"/>
       <w:r>
         <w:t>Hands on lab</w:t>
       </w:r>
@@ -36,7 +36,7 @@
       <w:pPr>
         <w:pStyle w:val="Heading1"/>
       </w:pPr>
-      <w:bookmarkStart w:name="lab-scenario" w:id="3"/>
+      <w:bookmarkStart w:id="3" w:name="lab-scenario"/>
       <w:r>
         <w:t>Lab Scenario</w:t>
       </w:r>
@@ -55,7 +55,15 @@
         <w:pStyle w:val="BodyText"/>
       </w:pPr>
       <w:r>
-        <w:t xml:space="preserve">An important part of keeping the Power Platform running successfully is monitoring the ongoing usage. In this hands on lab you will be using the platform tools </w:t>
+        <w:t xml:space="preserve">An important part of keeping the Power Platform running successfully is monitoring the ongoing usage. In this </w:t>
+      </w:r>
+      <w:proofErr w:type="gramStart"/>
+      <w:r>
+        <w:t>hands on</w:t>
+      </w:r>
+      <w:proofErr w:type="gramEnd"/>
+      <w:r>
+        <w:t xml:space="preserve"> lab you will be using the platform tools </w:t>
       </w:r>
       <w:r>
         <w:t xml:space="preserve">and the </w:t>
@@ -76,7 +84,7 @@
       <w:pPr>
         <w:pStyle w:val="Heading1"/>
       </w:pPr>
-      <w:bookmarkStart w:name="lab-requirements" w:id="4"/>
+      <w:bookmarkStart w:id="4" w:name="lab-requirements"/>
       <w:r>
         <w:t>Lab Requirements</w:t>
       </w:r>
@@ -86,7 +94,7 @@
       <w:pPr>
         <w:pStyle w:val="Heading2"/>
       </w:pPr>
-      <w:bookmarkStart w:name="lab-test-environment" w:id="5"/>
+      <w:bookmarkStart w:id="5" w:name="lab-test-environment"/>
       <w:r>
         <w:t>Lab Test Environment</w:t>
       </w:r>
@@ -97,7 +105,15 @@
         <w:pStyle w:val="FirstParagraph"/>
       </w:pPr>
       <w:r>
-        <w:t>This hands on lab is designed to be completed in an environment setup for multiple students to complete the Admin in a day series of hands on labs.</w:t>
+        <w:t xml:space="preserve">This </w:t>
+      </w:r>
+      <w:proofErr w:type="gramStart"/>
+      <w:r>
+        <w:t>hands on</w:t>
+      </w:r>
+      <w:proofErr w:type="gramEnd"/>
+      <w:r>
+        <w:t xml:space="preserve"> lab is designed to be completed in an environment setup for multiple students to complete the Admin in a day series of hands on labs.</w:t>
       </w:r>
     </w:p>
     <w:p>
@@ -301,7 +317,7 @@
                     <pic:cNvPicPr/>
                   </pic:nvPicPr>
                   <pic:blipFill rotWithShape="1">
-                    <a:blip r:embed="rId10"/>
+                    <a:blip r:embed="rId11"/>
                     <a:srcRect b="27125"/>
                     <a:stretch/>
                   </pic:blipFill>
@@ -396,7 +412,7 @@
                     <pic:cNvPicPr/>
                   </pic:nvPicPr>
                   <pic:blipFill>
-                    <a:blip r:embed="rId11"/>
+                    <a:blip r:embed="rId12"/>
                     <a:stretch>
                       <a:fillRect/>
                     </a:stretch>
@@ -465,7 +481,7 @@
                     <pic:cNvPicPr/>
                   </pic:nvPicPr>
                   <pic:blipFill>
-                    <a:blip r:embed="rId12"/>
+                    <a:blip r:embed="rId13"/>
                     <a:stretch>
                       <a:fillRect/>
                     </a:stretch>
@@ -562,7 +578,7 @@
                     <pic:cNvPicPr/>
                   </pic:nvPicPr>
                   <pic:blipFill>
-                    <a:blip r:embed="rId13"/>
+                    <a:blip r:embed="rId14"/>
                     <a:stretch>
                       <a:fillRect/>
                     </a:stretch>
@@ -636,7 +652,7 @@
                     <pic:cNvPicPr/>
                   </pic:nvPicPr>
                   <pic:blipFill>
-                    <a:blip r:embed="rId14"/>
+                    <a:blip r:embed="rId15"/>
                     <a:stretch>
                       <a:fillRect/>
                     </a:stretch>
@@ -699,7 +715,7 @@
                     <pic:cNvPicPr/>
                   </pic:nvPicPr>
                   <pic:blipFill>
-                    <a:blip r:embed="rId15"/>
+                    <a:blip r:embed="rId16"/>
                     <a:stretch>
                       <a:fillRect/>
                     </a:stretch>
@@ -787,7 +803,7 @@
                     <pic:cNvPicPr/>
                   </pic:nvPicPr>
                   <pic:blipFill>
-                    <a:blip r:embed="rId16"/>
+                    <a:blip r:embed="rId17"/>
                     <a:stretch>
                       <a:fillRect/>
                     </a:stretch>
@@ -850,7 +866,7 @@
                     <pic:cNvPicPr/>
                   </pic:nvPicPr>
                   <pic:blipFill>
-                    <a:blip r:embed="rId17"/>
+                    <a:blip r:embed="rId18"/>
                     <a:stretch>
                       <a:fillRect/>
                     </a:stretch>
@@ -917,8 +933,13 @@
         <w:pStyle w:val="Heading3"/>
       </w:pPr>
       <w:r>
-        <w:t>Task 2: Power BI Dashboard</w:t>
-      </w:r>
+        <w:t xml:space="preserve">Task 2: Power BI </w:t>
+      </w:r>
+      <w:bookmarkStart w:id="6" w:name="_GoBack"/>
+      <w:r>
+        <w:t>Dashboard</w:t>
+      </w:r>
+      <w:bookmarkEnd w:id="6"/>
     </w:p>
     <w:p>
       <w:pPr>
@@ -931,7 +952,7 @@
       <w:r>
         <w:t xml:space="preserve">Navigate in your browser to Power BI </w:t>
       </w:r>
-      <w:hyperlink w:history="1" r:id="rId18">
+      <w:hyperlink r:id="rId19" w:history="1">
         <w:r>
           <w:rPr>
             <w:rStyle w:val="Hyperlink"/>
@@ -964,26 +985,29 @@
         <w:ind w:left="480"/>
       </w:pPr>
       <w:r>
+        <w:rPr>
+          <w:noProof/>
+        </w:rPr>
         <w:drawing>
-          <wp:inline wp14:editId="34A91A7D" wp14:anchorId="093D9D15">
+          <wp:inline distT="0" distB="0" distL="0" distR="0" wp14:anchorId="093D9D15" wp14:editId="34A91A7D">
             <wp:extent cx="3011382" cy="1261499"/>
             <wp:effectExtent l="0" t="0" r="0" b="0"/>
-            <wp:docPr id="785546966" name="Picture 13" title=""/>
+            <wp:docPr id="785546966" name="Picture 13"/>
             <wp:cNvGraphicFramePr>
-              <a:graphicFrameLocks noChangeAspect="1"/>
+              <a:graphicFrameLocks xmlns:a="http://schemas.openxmlformats.org/drawingml/2006/main" noChangeAspect="1"/>
             </wp:cNvGraphicFramePr>
-            <a:graphic>
+            <a:graphic xmlns:a="http://schemas.openxmlformats.org/drawingml/2006/main">
               <a:graphicData uri="http://schemas.openxmlformats.org/drawingml/2006/picture">
-                <pic:pic>
+                <pic:pic xmlns:pic="http://schemas.openxmlformats.org/drawingml/2006/picture">
                   <pic:nvPicPr>
                     <pic:cNvPr id="0" name="Picture 13"/>
                     <pic:cNvPicPr/>
                   </pic:nvPicPr>
                   <pic:blipFill>
-                    <a:blip r:embed="R1f2c4752f82b4792">
+                    <a:blip r:embed="rId20" cstate="print">
                       <a:extLst>
-                        <a:ext xmlns:a="http://schemas.openxmlformats.org/drawingml/2006/main" uri="{28A0092B-C50C-407E-A947-70E740481C1C}">
-                          <a14:useLocalDpi val="0"/>
+                        <a:ext uri="{28A0092B-C50C-407E-A947-70E740481C1C}">
+                          <a14:useLocalDpi xmlns:a14="http://schemas.microsoft.com/office/drawing/2010/main" val="0"/>
                         </a:ext>
                       </a:extLst>
                     </a:blip>
@@ -992,7 +1016,7 @@
                     </a:stretch>
                   </pic:blipFill>
                   <pic:spPr>
-                    <a:xfrm rot="0" flipH="0" flipV="0">
+                    <a:xfrm>
                       <a:off x="0" y="0"/>
                       <a:ext cx="3011382" cy="1261499"/>
                     </a:xfrm>
@@ -1053,26 +1077,29 @@
         <w:ind w:left="480"/>
       </w:pPr>
       <w:r>
+        <w:rPr>
+          <w:noProof/>
+        </w:rPr>
         <w:drawing>
-          <wp:inline wp14:editId="295F913D" wp14:anchorId="6B12A3C4">
+          <wp:inline distT="0" distB="0" distL="0" distR="0" wp14:anchorId="6B12A3C4" wp14:editId="295F913D">
             <wp:extent cx="3739709" cy="2021994"/>
             <wp:effectExtent l="0" t="0" r="0" b="0"/>
-            <wp:docPr id="1150775552" name="Picture 28" title=""/>
+            <wp:docPr id="1150775552" name="Picture 28"/>
             <wp:cNvGraphicFramePr>
-              <a:graphicFrameLocks noChangeAspect="1"/>
+              <a:graphicFrameLocks xmlns:a="http://schemas.openxmlformats.org/drawingml/2006/main" noChangeAspect="1"/>
             </wp:cNvGraphicFramePr>
-            <a:graphic>
+            <a:graphic xmlns:a="http://schemas.openxmlformats.org/drawingml/2006/main">
               <a:graphicData uri="http://schemas.openxmlformats.org/drawingml/2006/picture">
-                <pic:pic>
+                <pic:pic xmlns:pic="http://schemas.openxmlformats.org/drawingml/2006/picture">
                   <pic:nvPicPr>
                     <pic:cNvPr id="0" name="Picture 28"/>
                     <pic:cNvPicPr/>
                   </pic:nvPicPr>
                   <pic:blipFill>
-                    <a:blip r:embed="R7d54548430164389">
+                    <a:blip r:embed="rId21">
                       <a:extLst>
-                        <a:ext xmlns:a="http://schemas.openxmlformats.org/drawingml/2006/main" uri="{28A0092B-C50C-407E-A947-70E740481C1C}">
-                          <a14:useLocalDpi val="0"/>
+                        <a:ext uri="{28A0092B-C50C-407E-A947-70E740481C1C}">
+                          <a14:useLocalDpi xmlns:a14="http://schemas.microsoft.com/office/drawing/2010/main" val="0"/>
                         </a:ext>
                       </a:extLst>
                     </a:blip>
@@ -1081,7 +1108,7 @@
                     </a:stretch>
                   </pic:blipFill>
                   <pic:spPr>
-                    <a:xfrm rot="0" flipH="0" flipV="0">
+                    <a:xfrm>
                       <a:off x="0" y="0"/>
                       <a:ext cx="3739709" cy="2021994"/>
                     </a:xfrm>
@@ -1114,26 +1141,29 @@
         <w:ind w:left="480"/>
       </w:pPr>
       <w:r>
+        <w:rPr>
+          <w:noProof/>
+        </w:rPr>
         <w:drawing>
-          <wp:inline wp14:editId="52B3A1E6" wp14:anchorId="6470F80E">
+          <wp:inline distT="0" distB="0" distL="0" distR="0" wp14:anchorId="6470F80E" wp14:editId="52B3A1E6">
             <wp:extent cx="4411514" cy="1002017"/>
             <wp:effectExtent l="0" t="0" r="0" b="0"/>
-            <wp:docPr id="1481961214" name="Picture 29" title=""/>
+            <wp:docPr id="1481961214" name="Picture 29"/>
             <wp:cNvGraphicFramePr>
-              <a:graphicFrameLocks noChangeAspect="1"/>
+              <a:graphicFrameLocks xmlns:a="http://schemas.openxmlformats.org/drawingml/2006/main" noChangeAspect="1"/>
             </wp:cNvGraphicFramePr>
-            <a:graphic>
+            <a:graphic xmlns:a="http://schemas.openxmlformats.org/drawingml/2006/main">
               <a:graphicData uri="http://schemas.openxmlformats.org/drawingml/2006/picture">
-                <pic:pic>
+                <pic:pic xmlns:pic="http://schemas.openxmlformats.org/drawingml/2006/picture">
                   <pic:nvPicPr>
                     <pic:cNvPr id="0" name="Picture 29"/>
                     <pic:cNvPicPr/>
                   </pic:nvPicPr>
                   <pic:blipFill>
-                    <a:blip r:embed="Rc3501fdb64134d19">
+                    <a:blip r:embed="rId22" cstate="print">
                       <a:extLst>
-                        <a:ext xmlns:a="http://schemas.openxmlformats.org/drawingml/2006/main" uri="{28A0092B-C50C-407E-A947-70E740481C1C}">
-                          <a14:useLocalDpi val="0"/>
+                        <a:ext uri="{28A0092B-C50C-407E-A947-70E740481C1C}">
+                          <a14:useLocalDpi xmlns:a14="http://schemas.microsoft.com/office/drawing/2010/main" val="0"/>
                         </a:ext>
                       </a:extLst>
                     </a:blip>
@@ -1142,7 +1172,7 @@
                     </a:stretch>
                   </pic:blipFill>
                   <pic:spPr>
-                    <a:xfrm rot="0" flipH="0" flipV="0">
+                    <a:xfrm>
                       <a:off x="0" y="0"/>
                       <a:ext cx="4411514" cy="1002017"/>
                     </a:xfrm>
@@ -1220,7 +1250,7 @@
                     <pic:cNvPicPr/>
                   </pic:nvPicPr>
                   <pic:blipFill>
-                    <a:blip r:embed="rId22"/>
+                    <a:blip r:embed="rId23"/>
                     <a:stretch>
                       <a:fillRect/>
                     </a:stretch>
@@ -1257,7 +1287,7 @@
       <w:r>
         <w:t xml:space="preserve">Launch Power BI Desktop on your local computer, if you don’t have it installed you can install it from here </w:t>
       </w:r>
-      <w:hyperlink w:history="1" r:id="rId23">
+      <w:hyperlink r:id="rId24" w:history="1">
         <w:r>
           <w:rPr>
             <w:rStyle w:val="Hyperlink"/>
@@ -1310,7 +1340,7 @@
                     <pic:cNvPicPr/>
                   </pic:nvPicPr>
                   <pic:blipFill>
-                    <a:blip r:embed="rId24"/>
+                    <a:blip r:embed="rId25"/>
                     <a:stretch>
                       <a:fillRect/>
                     </a:stretch>
@@ -1357,26 +1387,29 @@
         <w:ind w:left="480"/>
       </w:pPr>
       <w:r>
+        <w:rPr>
+          <w:noProof/>
+        </w:rPr>
         <w:drawing>
-          <wp:inline wp14:editId="65E879BB" wp14:anchorId="5D082B6A">
+          <wp:inline distT="0" distB="0" distL="0" distR="0" wp14:anchorId="5D082B6A" wp14:editId="65E879BB">
             <wp:extent cx="2041538" cy="1616364"/>
             <wp:effectExtent l="0" t="0" r="0" b="0"/>
-            <wp:docPr id="1434808840" name="Picture 31" title=""/>
+            <wp:docPr id="1434808840" name="Picture 31"/>
             <wp:cNvGraphicFramePr>
-              <a:graphicFrameLocks noChangeAspect="1"/>
+              <a:graphicFrameLocks xmlns:a="http://schemas.openxmlformats.org/drawingml/2006/main" noChangeAspect="1"/>
             </wp:cNvGraphicFramePr>
-            <a:graphic>
+            <a:graphic xmlns:a="http://schemas.openxmlformats.org/drawingml/2006/main">
               <a:graphicData uri="http://schemas.openxmlformats.org/drawingml/2006/picture">
-                <pic:pic>
+                <pic:pic xmlns:pic="http://schemas.openxmlformats.org/drawingml/2006/picture">
                   <pic:nvPicPr>
                     <pic:cNvPr id="0" name="Picture 31"/>
                     <pic:cNvPicPr/>
                   </pic:nvPicPr>
                   <pic:blipFill>
-                    <a:blip r:embed="Rf633ee42610245de">
+                    <a:blip r:embed="rId26" cstate="print">
                       <a:extLst>
-                        <a:ext xmlns:a="http://schemas.openxmlformats.org/drawingml/2006/main" uri="{28A0092B-C50C-407E-A947-70E740481C1C}">
-                          <a14:useLocalDpi val="0"/>
+                        <a:ext uri="{28A0092B-C50C-407E-A947-70E740481C1C}">
+                          <a14:useLocalDpi xmlns:a14="http://schemas.microsoft.com/office/drawing/2010/main" val="0"/>
                         </a:ext>
                       </a:extLst>
                     </a:blip>
@@ -1385,7 +1418,7 @@
                     </a:stretch>
                   </pic:blipFill>
                   <pic:spPr>
-                    <a:xfrm rot="0" flipH="0" flipV="0">
+                    <a:xfrm>
                       <a:off x="0" y="0"/>
                       <a:ext cx="2041538" cy="1616364"/>
                     </a:xfrm>
@@ -1454,7 +1487,7 @@
                     <pic:cNvPicPr/>
                   </pic:nvPicPr>
                   <pic:blipFill>
-                    <a:blip r:embed="rId26"/>
+                    <a:blip r:embed="rId27"/>
                     <a:stretch>
                       <a:fillRect/>
                     </a:stretch>
@@ -1504,26 +1537,30 @@
         <w:ind w:left="480"/>
       </w:pPr>
       <w:r>
+        <w:rPr>
+          <w:noProof/>
+        </w:rPr>
+        <w:lastRenderedPageBreak/>
         <w:drawing>
-          <wp:inline wp14:editId="4B83DA95" wp14:anchorId="42937513">
+          <wp:inline distT="0" distB="0" distL="0" distR="0" wp14:anchorId="42937513" wp14:editId="4B83DA95">
             <wp:extent cx="3987049" cy="2131112"/>
             <wp:effectExtent l="0" t="0" r="0" b="0"/>
-            <wp:docPr id="42841244" name="Picture 34" title=""/>
+            <wp:docPr id="42841244" name="Picture 34"/>
             <wp:cNvGraphicFramePr>
-              <a:graphicFrameLocks noChangeAspect="1"/>
+              <a:graphicFrameLocks xmlns:a="http://schemas.openxmlformats.org/drawingml/2006/main" noChangeAspect="1"/>
             </wp:cNvGraphicFramePr>
-            <a:graphic>
+            <a:graphic xmlns:a="http://schemas.openxmlformats.org/drawingml/2006/main">
               <a:graphicData uri="http://schemas.openxmlformats.org/drawingml/2006/picture">
-                <pic:pic>
+                <pic:pic xmlns:pic="http://schemas.openxmlformats.org/drawingml/2006/picture">
                   <pic:nvPicPr>
                     <pic:cNvPr id="0" name="Picture 34"/>
                     <pic:cNvPicPr/>
                   </pic:nvPicPr>
                   <pic:blipFill>
-                    <a:blip r:embed="R89b4a5284c114e68">
+                    <a:blip r:embed="rId28" cstate="print">
                       <a:extLst>
-                        <a:ext xmlns:a="http://schemas.openxmlformats.org/drawingml/2006/main" uri="{28A0092B-C50C-407E-A947-70E740481C1C}">
-                          <a14:useLocalDpi val="0"/>
+                        <a:ext uri="{28A0092B-C50C-407E-A947-70E740481C1C}">
+                          <a14:useLocalDpi xmlns:a14="http://schemas.microsoft.com/office/drawing/2010/main" val="0"/>
                         </a:ext>
                       </a:extLst>
                     </a:blip>
@@ -1532,7 +1569,7 @@
                     </a:stretch>
                   </pic:blipFill>
                   <pic:spPr>
-                    <a:xfrm rot="0" flipH="0" flipV="0">
+                    <a:xfrm>
                       <a:off x="0" y="0"/>
                       <a:ext cx="3987049" cy="2131112"/>
                     </a:xfrm>
@@ -1556,7 +1593,15 @@
         </w:numPr>
       </w:pPr>
       <w:r>
-        <w:t>Review this overview page, notice it gives a good high-level look at our tenant activity. If you have multiple locations it will quickly highlight which users are more engaged with building apps.</w:t>
+        <w:t xml:space="preserve">Review this overview page, notice it gives a good high-level look at our tenant activity. If you have multiple </w:t>
+      </w:r>
+      <w:proofErr w:type="gramStart"/>
+      <w:r>
+        <w:t>locations</w:t>
+      </w:r>
+      <w:proofErr w:type="gramEnd"/>
+      <w:r>
+        <w:t xml:space="preserve"> it will quickly highlight which users are more engaged with building apps.</w:t>
       </w:r>
       <w:r>
         <w:t xml:space="preserve">  You can also quickly see which environments are most active.</w:t>
@@ -1585,26 +1630,29 @@
         <w:pStyle w:val="Compact"/>
       </w:pPr>
       <w:r>
+        <w:rPr>
+          <w:noProof/>
+        </w:rPr>
         <w:drawing>
-          <wp:inline wp14:editId="61939199" wp14:anchorId="1E003678">
+          <wp:inline distT="0" distB="0" distL="0" distR="0" wp14:anchorId="1E003678" wp14:editId="61939199">
             <wp:extent cx="5943600" cy="379095"/>
             <wp:effectExtent l="0" t="0" r="0" b="0"/>
-            <wp:docPr id="1645626016" name="Picture 36" title=""/>
+            <wp:docPr id="1645626016" name="Picture 36"/>
             <wp:cNvGraphicFramePr>
-              <a:graphicFrameLocks noChangeAspect="1"/>
+              <a:graphicFrameLocks xmlns:a="http://schemas.openxmlformats.org/drawingml/2006/main" noChangeAspect="1"/>
             </wp:cNvGraphicFramePr>
-            <a:graphic>
+            <a:graphic xmlns:a="http://schemas.openxmlformats.org/drawingml/2006/main">
               <a:graphicData uri="http://schemas.openxmlformats.org/drawingml/2006/picture">
-                <pic:pic>
+                <pic:pic xmlns:pic="http://schemas.openxmlformats.org/drawingml/2006/picture">
                   <pic:nvPicPr>
                     <pic:cNvPr id="0" name="Picture 36"/>
                     <pic:cNvPicPr/>
                   </pic:nvPicPr>
                   <pic:blipFill>
-                    <a:blip r:embed="R4eefced680f84829">
+                    <a:blip r:embed="rId29">
                       <a:extLst>
-                        <a:ext xmlns:a="http://schemas.openxmlformats.org/drawingml/2006/main" uri="{28A0092B-C50C-407E-A947-70E740481C1C}">
-                          <a14:useLocalDpi val="0"/>
+                        <a:ext uri="{28A0092B-C50C-407E-A947-70E740481C1C}">
+                          <a14:useLocalDpi xmlns:a14="http://schemas.microsoft.com/office/drawing/2010/main" val="0"/>
                         </a:ext>
                       </a:extLst>
                     </a:blip>
@@ -1613,7 +1661,7 @@
                     </a:stretch>
                   </pic:blipFill>
                   <pic:spPr>
-                    <a:xfrm rot="0" flipH="0" flipV="0">
+                    <a:xfrm>
                       <a:off x="0" y="0"/>
                       <a:ext cx="5943600" cy="379095"/>
                     </a:xfrm>
@@ -1674,7 +1722,7 @@
                     <pic:cNvPicPr/>
                   </pic:nvPicPr>
                   <pic:blipFill>
-                    <a:blip r:embed="rId29"/>
+                    <a:blip r:embed="rId30"/>
                     <a:stretch>
                       <a:fillRect/>
                     </a:stretch>
@@ -1744,7 +1792,7 @@
       <w:r>
         <w:t xml:space="preserve"> in another browser tab, navigate to Power Platform Admin Center </w:t>
       </w:r>
-      <w:hyperlink w:history="1" r:id="rId30">
+      <w:hyperlink r:id="rId31" w:history="1">
         <w:r>
           <w:rPr>
             <w:rStyle w:val="Hyperlink"/>
@@ -1815,7 +1863,7 @@
                     <pic:cNvPicPr/>
                   </pic:nvPicPr>
                   <pic:blipFill>
-                    <a:blip r:embed="rId31"/>
+                    <a:blip r:embed="rId32"/>
                     <a:stretch>
                       <a:fillRect/>
                     </a:stretch>
@@ -1884,7 +1932,7 @@
                     <pic:cNvPicPr/>
                   </pic:nvPicPr>
                   <pic:blipFill>
-                    <a:blip r:embed="rId32"/>
+                    <a:blip r:embed="rId33"/>
                     <a:stretch>
                       <a:fillRect/>
                     </a:stretch>
@@ -1955,7 +2003,7 @@
                     <pic:cNvPicPr/>
                   </pic:nvPicPr>
                   <pic:blipFill>
-                    <a:blip r:embed="rId33"/>
+                    <a:blip r:embed="rId34"/>
                     <a:stretch>
                       <a:fillRect/>
                     </a:stretch>
@@ -2018,7 +2066,7 @@
                     <pic:cNvPicPr/>
                   </pic:nvPicPr>
                   <pic:blipFill>
-                    <a:blip r:embed="rId34"/>
+                    <a:blip r:embed="rId35"/>
                     <a:stretch>
                       <a:fillRect/>
                     </a:stretch>
@@ -2084,7 +2132,7 @@
                     <pic:cNvPicPr/>
                   </pic:nvPicPr>
                   <pic:blipFill>
-                    <a:blip r:embed="rId35"/>
+                    <a:blip r:embed="rId36"/>
                     <a:stretch>
                       <a:fillRect/>
                     </a:stretch>
@@ -2210,7 +2258,7 @@
                     <pic:cNvPicPr/>
                   </pic:nvPicPr>
                   <pic:blipFill>
-                    <a:blip r:embed="rId36"/>
+                    <a:blip r:embed="rId37"/>
                     <a:stretch>
                       <a:fillRect/>
                     </a:stretch>
@@ -2250,7 +2298,7 @@
       <w:r>
         <w:t xml:space="preserve">Navigate to </w:t>
       </w:r>
-      <w:hyperlink w:history="1" r:id="rId37">
+      <w:hyperlink r:id="rId38" w:history="1">
         <w:r>
           <w:rPr>
             <w:rStyle w:val="Hyperlink"/>
@@ -2305,12 +2353,17 @@
         <w:t>Select the Reports tab and click on Dashboard-</w:t>
       </w:r>
       <w:proofErr w:type="spellStart"/>
+      <w:proofErr w:type="gramStart"/>
       <w:r>
         <w:t>PowerPlatform</w:t>
       </w:r>
       <w:proofErr w:type="spellEnd"/>
       <w:r>
-        <w:t>.. to open the report</w:t>
+        <w:t>..</w:t>
+      </w:r>
+      <w:proofErr w:type="gramEnd"/>
+      <w:r>
+        <w:t xml:space="preserve"> to open the report</w:t>
       </w:r>
     </w:p>
     <w:p>
@@ -2319,26 +2372,29 @@
         <w:ind w:left="480"/>
       </w:pPr>
       <w:r>
+        <w:rPr>
+          <w:noProof/>
+        </w:rPr>
         <w:drawing>
-          <wp:inline wp14:editId="1FEF3BDE" wp14:anchorId="7A6636C9">
+          <wp:inline distT="0" distB="0" distL="0" distR="0" wp14:anchorId="7A6636C9" wp14:editId="1FEF3BDE">
             <wp:extent cx="3482185" cy="1627252"/>
             <wp:effectExtent l="0" t="0" r="0" b="0"/>
-            <wp:docPr id="1031432511" name="Picture 45" title=""/>
+            <wp:docPr id="1031432511" name="Picture 45"/>
             <wp:cNvGraphicFramePr>
-              <a:graphicFrameLocks noChangeAspect="1"/>
+              <a:graphicFrameLocks xmlns:a="http://schemas.openxmlformats.org/drawingml/2006/main" noChangeAspect="1"/>
             </wp:cNvGraphicFramePr>
-            <a:graphic>
+            <a:graphic xmlns:a="http://schemas.openxmlformats.org/drawingml/2006/main">
               <a:graphicData uri="http://schemas.openxmlformats.org/drawingml/2006/picture">
-                <pic:pic>
+                <pic:pic xmlns:pic="http://schemas.openxmlformats.org/drawingml/2006/picture">
                   <pic:nvPicPr>
                     <pic:cNvPr id="0" name="Picture 45"/>
                     <pic:cNvPicPr/>
                   </pic:nvPicPr>
                   <pic:blipFill>
-                    <a:blip r:embed="R106c048aaf084e97">
+                    <a:blip r:embed="rId39" cstate="print">
                       <a:extLst>
-                        <a:ext xmlns:a="http://schemas.openxmlformats.org/drawingml/2006/main" uri="{28A0092B-C50C-407E-A947-70E740481C1C}">
-                          <a14:useLocalDpi val="0"/>
+                        <a:ext uri="{28A0092B-C50C-407E-A947-70E740481C1C}">
+                          <a14:useLocalDpi xmlns:a14="http://schemas.microsoft.com/office/drawing/2010/main" val="0"/>
                         </a:ext>
                       </a:extLst>
                     </a:blip>
@@ -2347,7 +2403,7 @@
                     </a:stretch>
                   </pic:blipFill>
                   <pic:spPr>
-                    <a:xfrm rot="0" flipH="0" flipV="0">
+                    <a:xfrm>
                       <a:off x="0" y="0"/>
                       <a:ext cx="3482185" cy="1627252"/>
                     </a:xfrm>
@@ -2371,7 +2427,15 @@
         </w:numPr>
       </w:pPr>
       <w:r>
-        <w:t>You should now see the Overview page but it will say (Blank) (Blank)</w:t>
+        <w:t xml:space="preserve">You should now see the Overview </w:t>
+      </w:r>
+      <w:proofErr w:type="gramStart"/>
+      <w:r>
+        <w:t>page</w:t>
+      </w:r>
+      <w:proofErr w:type="gramEnd"/>
+      <w:r>
+        <w:t xml:space="preserve"> but it will say (Blank) (Blank)</w:t>
       </w:r>
       <w:r>
         <w:t xml:space="preserve">.  Use the Date slider to ensure the date range </w:t>
@@ -2405,7 +2469,7 @@
                     <pic:cNvPicPr/>
                   </pic:nvPicPr>
                   <pic:blipFill>
-                    <a:blip r:embed="rId39"/>
+                    <a:blip r:embed="rId40"/>
                     <a:stretch>
                       <a:fillRect/>
                     </a:stretch>
@@ -2451,8 +2515,6 @@
       <w:r>
         <w:t xml:space="preserve"> starter kit.  </w:t>
       </w:r>
-      <w:bookmarkStart w:name="_GoBack" w:id="6"/>
-      <w:bookmarkEnd w:id="6"/>
     </w:p>
     <w:p>
       <w:pPr>
@@ -2476,7 +2538,7 @@
       <w:pPr>
         <w:pStyle w:val="Heading1"/>
       </w:pPr>
-      <w:bookmarkStart w:name="exercise-4-get-notification-of-new-apps-" w:id="7"/>
+      <w:bookmarkStart w:id="7" w:name="exercise-4-get-notification-of-new-apps-"/>
       <w:r>
         <w:t>Exercise 2: Get notification of new apps, flows and connectors</w:t>
       </w:r>
@@ -2486,7 +2548,7 @@
       <w:pPr>
         <w:pStyle w:val="Heading2"/>
       </w:pPr>
-      <w:bookmarkStart w:name="scenario-3" w:id="8"/>
+      <w:bookmarkStart w:id="8" w:name="scenario-3"/>
       <w:r>
         <w:t>Scenario</w:t>
       </w:r>
@@ -2504,7 +2566,7 @@
       <w:pPr>
         <w:pStyle w:val="Heading3"/>
       </w:pPr>
-      <w:bookmarkStart w:name="task-1-create-the-flow-from-the-template" w:id="9"/>
+      <w:bookmarkStart w:id="9" w:name="task-1-create-the-flow-from-the-template"/>
       <w:r>
         <w:t>Task 1: Create the flow from the template</w:t>
       </w:r>
@@ -2538,47 +2600,38 @@
           <w:ilvl w:val="0"/>
           <w:numId w:val="30"/>
         </w:numPr>
-        <w:rPr/>
-      </w:pPr>
-      <w:r>
-        <w:rPr/>
+      </w:pPr>
+      <w:r>
         <w:t xml:space="preserve">Make sure </w:t>
       </w:r>
       <w:r>
         <w:rPr>
-          <w:b w:val="1"/>
-          <w:bCs w:val="1"/>
+          <w:b/>
+          <w:bCs/>
         </w:rPr>
         <w:t>Power Platform COE</w:t>
       </w:r>
       <w:r>
-        <w:rPr/>
         <w:t xml:space="preserve"> environment is selected</w:t>
       </w:r>
       <w:r>
-        <w:rPr/>
         <w:t xml:space="preserve">.  </w:t>
       </w:r>
       <w:r>
-        <w:rPr/>
         <w:t xml:space="preserve">Note: This environment is where </w:t>
       </w:r>
       <w:r>
-        <w:rPr/>
         <w:t>the</w:t>
       </w:r>
       <w:r>
-        <w:rPr/>
         <w:t xml:space="preserve"> </w:t>
       </w:r>
       <w:proofErr w:type="spellStart"/>
       <w:r>
-        <w:rPr/>
         <w:t>CoE</w:t>
       </w:r>
       <w:proofErr w:type="spellEnd"/>
       <w:r>
-        <w:rPr/>
         <w:t xml:space="preserve"> starter kit is installed and is intended to be our dedicated admin environment.  Even if you don’t use the starter kit, having a dedicated admin environment can be helpful.</w:t>
       </w:r>
     </w:p>
@@ -2607,7 +2660,7 @@
                     <pic:cNvPicPr/>
                   </pic:nvPicPr>
                   <pic:blipFill>
-                    <a:blip r:embed="rId40"/>
+                    <a:blip r:embed="rId41"/>
                     <a:stretch>
                       <a:fillRect/>
                     </a:stretch>
@@ -2644,7 +2697,7 @@
       <w:r>
         <w:t xml:space="preserve">Paste the URL and press enter. </w:t>
       </w:r>
-      <w:hyperlink w:history="1" r:id="rId41">
+      <w:hyperlink r:id="rId42" w:history="1">
         <w:r>
           <w:rPr>
             <w:rStyle w:val="Hyperlink"/>
@@ -2709,7 +2762,7 @@
                     </pic:cNvPicPr>
                   </pic:nvPicPr>
                   <pic:blipFill>
-                    <a:blip r:embed="rId42"/>
+                    <a:blip r:embed="rId43"/>
                     <a:stretch>
                       <a:fillRect/>
                     </a:stretch>
@@ -2797,7 +2850,7 @@
                     </pic:cNvPicPr>
                   </pic:nvPicPr>
                   <pic:blipFill>
-                    <a:blip r:embed="rId43"/>
+                    <a:blip r:embed="rId44"/>
                     <a:stretch>
                       <a:fillRect/>
                     </a:stretch>
@@ -2874,7 +2927,7 @@
                     </pic:cNvPicPr>
                   </pic:nvPicPr>
                   <pic:blipFill>
-                    <a:blip r:embed="rId44"/>
+                    <a:blip r:embed="rId45"/>
                     <a:stretch>
                       <a:fillRect/>
                     </a:stretch>
@@ -2950,7 +3003,7 @@
                     </pic:cNvPicPr>
                   </pic:nvPicPr>
                   <pic:blipFill>
-                    <a:blip r:embed="rId45"/>
+                    <a:blip r:embed="rId46"/>
                     <a:stretch>
                       <a:fillRect/>
                     </a:stretch>
@@ -3050,7 +3103,7 @@
                     </pic:cNvPicPr>
                   </pic:nvPicPr>
                   <pic:blipFill>
-                    <a:blip r:embed="rId46"/>
+                    <a:blip r:embed="rId47"/>
                     <a:stretch>
                       <a:fillRect/>
                     </a:stretch>
@@ -3123,7 +3176,7 @@
                     </pic:cNvPicPr>
                   </pic:nvPicPr>
                   <pic:blipFill>
-                    <a:blip r:embed="rId47"/>
+                    <a:blip r:embed="rId48"/>
                     <a:stretch>
                       <a:fillRect/>
                     </a:stretch>
@@ -3190,7 +3243,7 @@
                     </pic:cNvPicPr>
                   </pic:nvPicPr>
                   <pic:blipFill>
-                    <a:blip r:embed="rId48"/>
+                    <a:blip r:embed="rId49"/>
                     <a:stretch>
                       <a:fillRect/>
                     </a:stretch>
@@ -3257,7 +3310,7 @@
                     </pic:cNvPicPr>
                   </pic:nvPicPr>
                   <pic:blipFill>
-                    <a:blip r:embed="rId49"/>
+                    <a:blip r:embed="rId50"/>
                     <a:stretch>
                       <a:fillRect/>
                     </a:stretch>
@@ -3297,7 +3350,7 @@
       <w:r>
         <w:t xml:space="preserve">Navigate to </w:t>
       </w:r>
-      <w:hyperlink w:history="1" r:id="rId50">
+      <w:hyperlink r:id="rId51" w:history="1">
         <w:r>
           <w:rPr>
             <w:rStyle w:val="Hyperlink"/>
@@ -3348,7 +3401,7 @@
                     </pic:cNvPicPr>
                   </pic:nvPicPr>
                   <pic:blipFill>
-                    <a:blip r:embed="rId51"/>
+                    <a:blip r:embed="rId52"/>
                     <a:stretch>
                       <a:fillRect/>
                     </a:stretch>
@@ -3415,7 +3468,7 @@
                     </pic:cNvPicPr>
                   </pic:nvPicPr>
                   <pic:blipFill>
-                    <a:blip r:embed="rId52"/>
+                    <a:blip r:embed="rId53"/>
                     <a:stretch>
                       <a:fillRect/>
                     </a:stretch>
@@ -3458,7 +3511,7 @@
       <w:pPr>
         <w:pStyle w:val="Heading1"/>
       </w:pPr>
-      <w:bookmarkStart w:name="exercise-2-review-tenant-audit-logs" w:id="10"/>
+      <w:bookmarkStart w:id="10" w:name="exercise-2-review-tenant-audit-logs"/>
       <w:r>
         <w:t xml:space="preserve">Exercise </w:t>
       </w:r>
@@ -3477,7 +3530,7 @@
       <w:pPr>
         <w:pStyle w:val="Heading2"/>
       </w:pPr>
-      <w:bookmarkStart w:name="scenario-1" w:id="11"/>
+      <w:bookmarkStart w:id="11" w:name="scenario-1"/>
       <w:r>
         <w:t>Scenario</w:t>
       </w:r>
@@ -3498,7 +3551,7 @@
       <w:r>
         <w:t xml:space="preserve">Prior to use, this must be enabled by a global tenant administrator using </w:t>
       </w:r>
-      <w:hyperlink r:id="rId53">
+      <w:hyperlink r:id="rId54">
         <w:r>
           <w:rPr>
             <w:rStyle w:val="Hyperlink"/>
@@ -3630,7 +3683,7 @@
                     </pic:cNvPicPr>
                   </pic:nvPicPr>
                   <pic:blipFill>
-                    <a:blip r:embed="rId54"/>
+                    <a:blip r:embed="rId55"/>
                     <a:stretch>
                       <a:fillRect/>
                     </a:stretch>
@@ -3706,7 +3759,7 @@
                     </pic:cNvPicPr>
                   </pic:nvPicPr>
                   <pic:blipFill>
-                    <a:blip r:embed="rId55"/>
+                    <a:blip r:embed="rId56"/>
                     <a:stretch>
                       <a:fillRect/>
                     </a:stretch>
@@ -3800,7 +3853,7 @@
                     </pic:cNvPicPr>
                   </pic:nvPicPr>
                   <pic:blipFill>
-                    <a:blip r:embed="rId56"/>
+                    <a:blip r:embed="rId57"/>
                     <a:stretch>
                       <a:fillRect/>
                     </a:stretch>
@@ -3877,7 +3930,7 @@
                     </pic:cNvPicPr>
                   </pic:nvPicPr>
                   <pic:blipFill>
-                    <a:blip r:embed="rId57"/>
+                    <a:blip r:embed="rId58"/>
                     <a:stretch>
                       <a:fillRect/>
                     </a:stretch>
@@ -3969,7 +4022,15 @@
         </w:numPr>
       </w:pPr>
       <w:r>
-        <w:t>Look for an activity of Edited Flow, click on the item to open up the detail. Click on the More info, and review what data is provided</w:t>
+        <w:t xml:space="preserve">Look for an activity of Edited Flow, click on the item to </w:t>
+      </w:r>
+      <w:proofErr w:type="gramStart"/>
+      <w:r>
+        <w:t>open up</w:t>
+      </w:r>
+      <w:proofErr w:type="gramEnd"/>
+      <w:r>
+        <w:t xml:space="preserve"> the detail. Click on the More info, and review what data is provided</w:t>
       </w:r>
       <w:r>
         <w:t>.</w:t>
@@ -3984,7 +4045,15 @@
         </w:numPr>
       </w:pPr>
       <w:r>
-        <w:t>A common task is to look at all activity for a particular user. Copy the user from this Edited flow activity and go back to the search criteria.</w:t>
+        <w:t xml:space="preserve">A common task is to look at all activity for a </w:t>
+      </w:r>
+      <w:proofErr w:type="gramStart"/>
+      <w:r>
+        <w:t>particular user</w:t>
+      </w:r>
+      <w:proofErr w:type="gramEnd"/>
+      <w:r>
+        <w:t>. Copy the user from this Edited flow activity and go back to the search criteria.</w:t>
       </w:r>
     </w:p>
     <w:p>
@@ -4032,7 +4101,7 @@
       <w:pPr>
         <w:pStyle w:val="Heading1"/>
       </w:pPr>
-      <w:bookmarkStart w:name="terms-of-use" w:id="12"/>
+      <w:bookmarkStart w:id="12" w:name="terms-of-use"/>
       <w:r>
         <w:t>Terms of Use</w:t>
       </w:r>
@@ -4062,7 +4131,7 @@
       <w:pPr>
         <w:pStyle w:val="Heading2"/>
       </w:pPr>
-      <w:bookmarkStart w:name="feedback" w:id="13"/>
+      <w:bookmarkStart w:id="13" w:name="feedback"/>
       <w:r>
         <w:t>FEEDBACK</w:t>
       </w:r>
@@ -4080,7 +4149,7 @@
       <w:pPr>
         <w:pStyle w:val="Heading2"/>
       </w:pPr>
-      <w:bookmarkStart w:name="disclaimer" w:id="14"/>
+      <w:bookmarkStart w:id="14" w:name="disclaimer"/>
       <w:r>
         <w:t>DISCLAIMER</w:t>
       </w:r>
@@ -4095,7 +4164,7 @@
       </w:r>
     </w:p>
     <w:sectPr>
-      <w:pgSz w:w="12240" w:h="15840" w:orient="portrait"/>
+      <w:pgSz w:w="12240" w:h="15840"/>
       <w:pgMar w:top="1440" w:right="1440" w:bottom="1440" w:left="1440" w:header="720" w:footer="720" w:gutter="0"/>
       <w:cols w:space="720"/>
     </w:sectPr>
@@ -4103,17 +4172,8 @@
 </w:document>
 </file>
 
-<file path=word/commentsExtensible.xml><?xml version="1.0" encoding="utf-8"?>
-<w16cex:commentsExtensible xmlns:wpc="http://schemas.microsoft.com/office/word/2010/wordprocessingCanvas" xmlns:cx="http://schemas.microsoft.com/office/drawing/2014/chartex" xmlns:cx1="http://schemas.microsoft.com/office/drawing/2015/9/8/chartex" xmlns:cx2="http://schemas.microsoft.com/office/drawing/2015/10/21/chartex" xmlns:cx3="http://schemas.microsoft.com/office/drawing/2016/5/9/chartex" xmlns:cx4="http://schemas.microsoft.com/office/drawing/2016/5/10/chartex" xmlns:cx5="http://schemas.microsoft.com/office/drawing/2016/5/11/chartex" xmlns:cx6="http://schemas.microsoft.com/office/drawing/2016/5/12/chartex" xmlns:cx7="http://schemas.microsoft.com/office/drawing/2016/5/13/chartex" xmlns:cx8="http://schemas.microsoft.com/office/drawing/2016/5/14/chartex" xmlns:mc="http://schemas.openxmlformats.org/markup-compatibility/2006" xmlns:aink="http://schemas.microsoft.com/office/drawing/2016/ink" xmlns:am3d="http://schemas.microsoft.com/office/drawing/2017/model3d" xmlns:o="urn:schemas-microsoft-com:office:office" xmlns:r="http://schemas.openxmlformats.org/officeDocument/2006/relationships" xmlns:m="http://schemas.openxmlformats.org/officeDocument/2006/math" xmlns:v="urn:schemas-microsoft-com:vml" xmlns:wp14="http://schemas.microsoft.com/office/word/2010/wordprocessingDrawing" xmlns:wp="http://schemas.openxmlformats.org/drawingml/2006/wordprocessingDrawing" xmlns:w10="urn:schemas-microsoft-com:office:word" xmlns:w="http://schemas.openxmlformats.org/wordprocessingml/2006/main" xmlns:w14="http://schemas.microsoft.com/office/word/2010/wordml" xmlns:w15="http://schemas.microsoft.com/office/word/2012/wordml" xmlns:w16cex="http://schemas.microsoft.com/office/word/2018/wordml/cex" xmlns:w16cid="http://schemas.microsoft.com/office/word/2016/wordml/cid" xmlns:w16="http://schemas.microsoft.com/office/word/2018/wordml" xmlns:w16se="http://schemas.microsoft.com/office/word/2015/wordml/symex" xmlns:wpg="http://schemas.microsoft.com/office/word/2010/wordprocessingGroup" xmlns:wpi="http://schemas.microsoft.com/office/word/2010/wordprocessingInk" xmlns:wne="http://schemas.microsoft.com/office/word/2006/wordml" xmlns:wps="http://schemas.microsoft.com/office/word/2010/wordprocessingShape" mc:Ignorable="w14 w15 w16se w16cid w16 w16cex wp14">
-  <w16cex:commentExtensible w16cex:durableId="213C5C91" w16cex:dateUtc="2019-09-30T09:50:00Z"/>
-  <w16cex:commentExtensible w16cex:durableId="213F5139" w16cex:dateUtc="2019-10-02T15:39:00Z"/>
-  <w16cex:commentExtensible w16cex:durableId="213F51B6" w16cex:dateUtc="2019-10-02T15:41:00Z"/>
-  <w16cex:commentExtensible w16cex:durableId="213F780D" w16cex:dateUtc="2019-10-02T18:25:00Z"/>
-</w16cex:commentsExtensible>
-</file>
-
 <file path=word/endnotes.xml><?xml version="1.0" encoding="utf-8"?>
-<w:endnotes xmlns:wpc="http://schemas.microsoft.com/office/word/2010/wordprocessingCanvas" xmlns:cx="http://schemas.microsoft.com/office/drawing/2014/chartex" xmlns:cx1="http://schemas.microsoft.com/office/drawing/2015/9/8/chartex" xmlns:cx2="http://schemas.microsoft.com/office/drawing/2015/10/21/chartex" xmlns:cx3="http://schemas.microsoft.com/office/drawing/2016/5/9/chartex" xmlns:cx4="http://schemas.microsoft.com/office/drawing/2016/5/10/chartex" xmlns:cx5="http://schemas.microsoft.com/office/drawing/2016/5/11/chartex" xmlns:cx6="http://schemas.microsoft.com/office/drawing/2016/5/12/chartex" xmlns:cx7="http://schemas.microsoft.com/office/drawing/2016/5/13/chartex" xmlns:cx8="http://schemas.microsoft.com/office/drawing/2016/5/14/chartex" xmlns:mc="http://schemas.openxmlformats.org/markup-compatibility/2006" xmlns:aink="http://schemas.microsoft.com/office/drawing/2016/ink" xmlns:am3d="http://schemas.microsoft.com/office/drawing/2017/model3d" xmlns:o="urn:schemas-microsoft-com:office:office" xmlns:r="http://schemas.openxmlformats.org/officeDocument/2006/relationships" xmlns:m="http://schemas.openxmlformats.org/officeDocument/2006/math" xmlns:v="urn:schemas-microsoft-com:vml" xmlns:wp14="http://schemas.microsoft.com/office/word/2010/wordprocessingDrawing" xmlns:wp="http://schemas.openxmlformats.org/drawingml/2006/wordprocessingDrawing" xmlns:w10="urn:schemas-microsoft-com:office:word" xmlns:w="http://schemas.openxmlformats.org/wordprocessingml/2006/main" xmlns:w14="http://schemas.microsoft.com/office/word/2010/wordml" xmlns:w15="http://schemas.microsoft.com/office/word/2012/wordml" xmlns:w16cid="http://schemas.microsoft.com/office/word/2016/wordml/cid" xmlns:w16se="http://schemas.microsoft.com/office/word/2015/wordml/symex" xmlns:wpg="http://schemas.microsoft.com/office/word/2010/wordprocessingGroup" xmlns:wpi="http://schemas.microsoft.com/office/word/2010/wordprocessingInk" xmlns:wne="http://schemas.microsoft.com/office/word/2006/wordml" xmlns:wps="http://schemas.microsoft.com/office/word/2010/wordprocessingShape" mc:Ignorable="w14 w15 w16se w16cid wp14">
+<w:endnotes xmlns:wpc="http://schemas.microsoft.com/office/word/2010/wordprocessingCanvas" xmlns:cx="http://schemas.microsoft.com/office/drawing/2014/chartex" xmlns:cx1="http://schemas.microsoft.com/office/drawing/2015/9/8/chartex" xmlns:cx2="http://schemas.microsoft.com/office/drawing/2015/10/21/chartex" xmlns:cx3="http://schemas.microsoft.com/office/drawing/2016/5/9/chartex" xmlns:cx4="http://schemas.microsoft.com/office/drawing/2016/5/10/chartex" xmlns:cx5="http://schemas.microsoft.com/office/drawing/2016/5/11/chartex" xmlns:cx6="http://schemas.microsoft.com/office/drawing/2016/5/12/chartex" xmlns:cx7="http://schemas.microsoft.com/office/drawing/2016/5/13/chartex" xmlns:cx8="http://schemas.microsoft.com/office/drawing/2016/5/14/chartex" xmlns:mc="http://schemas.openxmlformats.org/markup-compatibility/2006" xmlns:aink="http://schemas.microsoft.com/office/drawing/2016/ink" xmlns:am3d="http://schemas.microsoft.com/office/drawing/2017/model3d" xmlns:o="urn:schemas-microsoft-com:office:office" xmlns:r="http://schemas.openxmlformats.org/officeDocument/2006/relationships" xmlns:m="http://schemas.openxmlformats.org/officeDocument/2006/math" xmlns:v="urn:schemas-microsoft-com:vml" xmlns:wp14="http://schemas.microsoft.com/office/word/2010/wordprocessingDrawing" xmlns:wp="http://schemas.openxmlformats.org/drawingml/2006/wordprocessingDrawing" xmlns:w10="urn:schemas-microsoft-com:office:word" xmlns:w="http://schemas.openxmlformats.org/wordprocessingml/2006/main" xmlns:w14="http://schemas.microsoft.com/office/word/2010/wordml" xmlns:w15="http://schemas.microsoft.com/office/word/2012/wordml" xmlns:w16cex="http://schemas.microsoft.com/office/word/2018/wordml/cex" xmlns:w16cid="http://schemas.microsoft.com/office/word/2016/wordml/cid" xmlns:w16="http://schemas.microsoft.com/office/word/2018/wordml" xmlns:w16se="http://schemas.microsoft.com/office/word/2015/wordml/symex" xmlns:wpg="http://schemas.microsoft.com/office/word/2010/wordprocessingGroup" xmlns:wpi="http://schemas.microsoft.com/office/word/2010/wordprocessingInk" xmlns:wne="http://schemas.microsoft.com/office/word/2006/wordml" xmlns:wps="http://schemas.microsoft.com/office/word/2010/wordprocessingShape" mc:Ignorable="w14 w15 w16se w16cid w16 w16cex wp14">
   <w:endnote w:type="separator" w:id="-1">
     <w:p>
       <w:pPr>
@@ -4145,7 +4205,7 @@
 </file>
 
 <file path=word/footnotes.xml><?xml version="1.0" encoding="utf-8"?>
-<w:footnotes xmlns:wpc="http://schemas.microsoft.com/office/word/2010/wordprocessingCanvas" xmlns:cx="http://schemas.microsoft.com/office/drawing/2014/chartex" xmlns:cx1="http://schemas.microsoft.com/office/drawing/2015/9/8/chartex" xmlns:cx2="http://schemas.microsoft.com/office/drawing/2015/10/21/chartex" xmlns:cx3="http://schemas.microsoft.com/office/drawing/2016/5/9/chartex" xmlns:cx4="http://schemas.microsoft.com/office/drawing/2016/5/10/chartex" xmlns:cx5="http://schemas.microsoft.com/office/drawing/2016/5/11/chartex" xmlns:cx6="http://schemas.microsoft.com/office/drawing/2016/5/12/chartex" xmlns:cx7="http://schemas.microsoft.com/office/drawing/2016/5/13/chartex" xmlns:cx8="http://schemas.microsoft.com/office/drawing/2016/5/14/chartex" xmlns:mc="http://schemas.openxmlformats.org/markup-compatibility/2006" xmlns:aink="http://schemas.microsoft.com/office/drawing/2016/ink" xmlns:am3d="http://schemas.microsoft.com/office/drawing/2017/model3d" xmlns:o="urn:schemas-microsoft-com:office:office" xmlns:r="http://schemas.openxmlformats.org/officeDocument/2006/relationships" xmlns:m="http://schemas.openxmlformats.org/officeDocument/2006/math" xmlns:v="urn:schemas-microsoft-com:vml" xmlns:wp14="http://schemas.microsoft.com/office/word/2010/wordprocessingDrawing" xmlns:wp="http://schemas.openxmlformats.org/drawingml/2006/wordprocessingDrawing" xmlns:w10="urn:schemas-microsoft-com:office:word" xmlns:w="http://schemas.openxmlformats.org/wordprocessingml/2006/main" xmlns:w14="http://schemas.microsoft.com/office/word/2010/wordml" xmlns:w15="http://schemas.microsoft.com/office/word/2012/wordml" xmlns:w16cid="http://schemas.microsoft.com/office/word/2016/wordml/cid" xmlns:w16se="http://schemas.microsoft.com/office/word/2015/wordml/symex" xmlns:wpg="http://schemas.microsoft.com/office/word/2010/wordprocessingGroup" xmlns:wpi="http://schemas.microsoft.com/office/word/2010/wordprocessingInk" xmlns:wne="http://schemas.microsoft.com/office/word/2006/wordml" xmlns:wps="http://schemas.microsoft.com/office/word/2010/wordprocessingShape" mc:Ignorable="w14 w15 w16se w16cid wp14">
+<w:footnotes xmlns:wpc="http://schemas.microsoft.com/office/word/2010/wordprocessingCanvas" xmlns:cx="http://schemas.microsoft.com/office/drawing/2014/chartex" xmlns:cx1="http://schemas.microsoft.com/office/drawing/2015/9/8/chartex" xmlns:cx2="http://schemas.microsoft.com/office/drawing/2015/10/21/chartex" xmlns:cx3="http://schemas.microsoft.com/office/drawing/2016/5/9/chartex" xmlns:cx4="http://schemas.microsoft.com/office/drawing/2016/5/10/chartex" xmlns:cx5="http://schemas.microsoft.com/office/drawing/2016/5/11/chartex" xmlns:cx6="http://schemas.microsoft.com/office/drawing/2016/5/12/chartex" xmlns:cx7="http://schemas.microsoft.com/office/drawing/2016/5/13/chartex" xmlns:cx8="http://schemas.microsoft.com/office/drawing/2016/5/14/chartex" xmlns:mc="http://schemas.openxmlformats.org/markup-compatibility/2006" xmlns:aink="http://schemas.microsoft.com/office/drawing/2016/ink" xmlns:am3d="http://schemas.microsoft.com/office/drawing/2017/model3d" xmlns:o="urn:schemas-microsoft-com:office:office" xmlns:r="http://schemas.openxmlformats.org/officeDocument/2006/relationships" xmlns:m="http://schemas.openxmlformats.org/officeDocument/2006/math" xmlns:v="urn:schemas-microsoft-com:vml" xmlns:wp14="http://schemas.microsoft.com/office/word/2010/wordprocessingDrawing" xmlns:wp="http://schemas.openxmlformats.org/drawingml/2006/wordprocessingDrawing" xmlns:w10="urn:schemas-microsoft-com:office:word" xmlns:w="http://schemas.openxmlformats.org/wordprocessingml/2006/main" xmlns:w14="http://schemas.microsoft.com/office/word/2010/wordml" xmlns:w15="http://schemas.microsoft.com/office/word/2012/wordml" xmlns:w16cex="http://schemas.microsoft.com/office/word/2018/wordml/cex" xmlns:w16cid="http://schemas.microsoft.com/office/word/2016/wordml/cid" xmlns:w16="http://schemas.microsoft.com/office/word/2018/wordml" xmlns:w16se="http://schemas.microsoft.com/office/word/2015/wordml/symex" xmlns:wpg="http://schemas.microsoft.com/office/word/2010/wordprocessingGroup" xmlns:wpi="http://schemas.microsoft.com/office/word/2010/wordprocessingInk" xmlns:wne="http://schemas.microsoft.com/office/word/2006/wordml" xmlns:wps="http://schemas.microsoft.com/office/word/2010/wordprocessingShape" mc:Ignorable="w14 w15 w16se w16cid w16 w16cex wp14">
   <w:footnote w:type="separator" w:id="-1">
     <w:p>
       <w:r>
@@ -4171,7 +4231,7 @@
 </file>
 
 <file path=word/numbering.xml><?xml version="1.0" encoding="utf-8"?>
-<w:numbering xmlns:wpc="http://schemas.microsoft.com/office/word/2010/wordprocessingCanvas" xmlns:cx="http://schemas.microsoft.com/office/drawing/2014/chartex" xmlns:cx1="http://schemas.microsoft.com/office/drawing/2015/9/8/chartex" xmlns:cx2="http://schemas.microsoft.com/office/drawing/2015/10/21/chartex" xmlns:cx3="http://schemas.microsoft.com/office/drawing/2016/5/9/chartex" xmlns:cx4="http://schemas.microsoft.com/office/drawing/2016/5/10/chartex" xmlns:cx5="http://schemas.microsoft.com/office/drawing/2016/5/11/chartex" xmlns:cx6="http://schemas.microsoft.com/office/drawing/2016/5/12/chartex" xmlns:cx7="http://schemas.microsoft.com/office/drawing/2016/5/13/chartex" xmlns:cx8="http://schemas.microsoft.com/office/drawing/2016/5/14/chartex" xmlns:mc="http://schemas.openxmlformats.org/markup-compatibility/2006" xmlns:aink="http://schemas.microsoft.com/office/drawing/2016/ink" xmlns:am3d="http://schemas.microsoft.com/office/drawing/2017/model3d" xmlns:o="urn:schemas-microsoft-com:office:office" xmlns:r="http://schemas.openxmlformats.org/officeDocument/2006/relationships" xmlns:m="http://schemas.openxmlformats.org/officeDocument/2006/math" xmlns:v="urn:schemas-microsoft-com:vml" xmlns:wp14="http://schemas.microsoft.com/office/word/2010/wordprocessingDrawing" xmlns:wp="http://schemas.openxmlformats.org/drawingml/2006/wordprocessingDrawing" xmlns:w10="urn:schemas-microsoft-com:office:word" xmlns:w="http://schemas.openxmlformats.org/wordprocessingml/2006/main" xmlns:w14="http://schemas.microsoft.com/office/word/2010/wordml" xmlns:w15="http://schemas.microsoft.com/office/word/2012/wordml" xmlns:w16cid="http://schemas.microsoft.com/office/word/2016/wordml/cid" xmlns:w16se="http://schemas.microsoft.com/office/word/2015/wordml/symex" xmlns:wpg="http://schemas.microsoft.com/office/word/2010/wordprocessingGroup" xmlns:wpi="http://schemas.microsoft.com/office/word/2010/wordprocessingInk" xmlns:wne="http://schemas.microsoft.com/office/word/2006/wordml" xmlns:wps="http://schemas.microsoft.com/office/word/2010/wordprocessingShape" mc:Ignorable="w14 w15 w16se w16cid wp14">
+<w:numbering xmlns:wpc="http://schemas.microsoft.com/office/word/2010/wordprocessingCanvas" xmlns:cx="http://schemas.microsoft.com/office/drawing/2014/chartex" xmlns:cx1="http://schemas.microsoft.com/office/drawing/2015/9/8/chartex" xmlns:cx2="http://schemas.microsoft.com/office/drawing/2015/10/21/chartex" xmlns:cx3="http://schemas.microsoft.com/office/drawing/2016/5/9/chartex" xmlns:cx4="http://schemas.microsoft.com/office/drawing/2016/5/10/chartex" xmlns:cx5="http://schemas.microsoft.com/office/drawing/2016/5/11/chartex" xmlns:cx6="http://schemas.microsoft.com/office/drawing/2016/5/12/chartex" xmlns:cx7="http://schemas.microsoft.com/office/drawing/2016/5/13/chartex" xmlns:cx8="http://schemas.microsoft.com/office/drawing/2016/5/14/chartex" xmlns:mc="http://schemas.openxmlformats.org/markup-compatibility/2006" xmlns:aink="http://schemas.microsoft.com/office/drawing/2016/ink" xmlns:am3d="http://schemas.microsoft.com/office/drawing/2017/model3d" xmlns:o="urn:schemas-microsoft-com:office:office" xmlns:r="http://schemas.openxmlformats.org/officeDocument/2006/relationships" xmlns:m="http://schemas.openxmlformats.org/officeDocument/2006/math" xmlns:v="urn:schemas-microsoft-com:vml" xmlns:wp14="http://schemas.microsoft.com/office/word/2010/wordprocessingDrawing" xmlns:wp="http://schemas.openxmlformats.org/drawingml/2006/wordprocessingDrawing" xmlns:w10="urn:schemas-microsoft-com:office:word" xmlns:w="http://schemas.openxmlformats.org/wordprocessingml/2006/main" xmlns:w14="http://schemas.microsoft.com/office/word/2010/wordml" xmlns:w15="http://schemas.microsoft.com/office/word/2012/wordml" xmlns:w16cex="http://schemas.microsoft.com/office/word/2018/wordml/cex" xmlns:w16cid="http://schemas.microsoft.com/office/word/2016/wordml/cid" xmlns:w16="http://schemas.microsoft.com/office/word/2018/wordml" xmlns:w16se="http://schemas.microsoft.com/office/word/2015/wordml/symex" xmlns:wpg="http://schemas.microsoft.com/office/word/2010/wordprocessingGroup" xmlns:wpi="http://schemas.microsoft.com/office/word/2010/wordprocessingInk" xmlns:wne="http://schemas.microsoft.com/office/word/2006/wordml" xmlns:wps="http://schemas.microsoft.com/office/word/2010/wordprocessingShape" mc:Ignorable="w14 w15 w16se w16cid w16 w16cex wp14">
   <w:abstractNum w:abstractNumId="0" w15:restartNumberingAfterBreak="0">
     <w:nsid w:val="8C1C03F9"/>
     <w:multiLevelType w:val="multilevel"/>
@@ -4749,7 +4809,7 @@
         <w:ind w:left="720" w:hanging="360"/>
       </w:pPr>
       <w:rPr>
-        <w:rFonts w:hint="default" w:ascii="Cambria" w:hAnsi="Cambria" w:eastAsiaTheme="minorHAnsi" w:cstheme="minorBidi"/>
+        <w:rFonts w:ascii="Cambria" w:eastAsiaTheme="minorHAnsi" w:hAnsi="Cambria" w:cstheme="minorBidi" w:hint="default"/>
       </w:rPr>
     </w:lvl>
     <w:lvl w:ilvl="1" w:tplc="04090003" w:tentative="1">
@@ -4761,7 +4821,7 @@
         <w:ind w:left="1440" w:hanging="360"/>
       </w:pPr>
       <w:rPr>
-        <w:rFonts w:hint="default" w:ascii="Courier New" w:hAnsi="Courier New" w:cs="Courier New"/>
+        <w:rFonts w:ascii="Courier New" w:hAnsi="Courier New" w:cs="Courier New" w:hint="default"/>
       </w:rPr>
     </w:lvl>
     <w:lvl w:ilvl="2" w:tplc="04090005" w:tentative="1">
@@ -4773,7 +4833,7 @@
         <w:ind w:left="2160" w:hanging="360"/>
       </w:pPr>
       <w:rPr>
-        <w:rFonts w:hint="default" w:ascii="Wingdings" w:hAnsi="Wingdings"/>
+        <w:rFonts w:ascii="Wingdings" w:hAnsi="Wingdings" w:hint="default"/>
       </w:rPr>
     </w:lvl>
     <w:lvl w:ilvl="3" w:tplc="04090001" w:tentative="1">
@@ -4785,7 +4845,7 @@
         <w:ind w:left="2880" w:hanging="360"/>
       </w:pPr>
       <w:rPr>
-        <w:rFonts w:hint="default" w:ascii="Symbol" w:hAnsi="Symbol"/>
+        <w:rFonts w:ascii="Symbol" w:hAnsi="Symbol" w:hint="default"/>
       </w:rPr>
     </w:lvl>
     <w:lvl w:ilvl="4" w:tplc="04090003" w:tentative="1">
@@ -4797,7 +4857,7 @@
         <w:ind w:left="3600" w:hanging="360"/>
       </w:pPr>
       <w:rPr>
-        <w:rFonts w:hint="default" w:ascii="Courier New" w:hAnsi="Courier New" w:cs="Courier New"/>
+        <w:rFonts w:ascii="Courier New" w:hAnsi="Courier New" w:cs="Courier New" w:hint="default"/>
       </w:rPr>
     </w:lvl>
     <w:lvl w:ilvl="5" w:tplc="04090005" w:tentative="1">
@@ -4809,7 +4869,7 @@
         <w:ind w:left="4320" w:hanging="360"/>
       </w:pPr>
       <w:rPr>
-        <w:rFonts w:hint="default" w:ascii="Wingdings" w:hAnsi="Wingdings"/>
+        <w:rFonts w:ascii="Wingdings" w:hAnsi="Wingdings" w:hint="default"/>
       </w:rPr>
     </w:lvl>
     <w:lvl w:ilvl="6" w:tplc="04090001" w:tentative="1">
@@ -4821,7 +4881,7 @@
         <w:ind w:left="5040" w:hanging="360"/>
       </w:pPr>
       <w:rPr>
-        <w:rFonts w:hint="default" w:ascii="Symbol" w:hAnsi="Symbol"/>
+        <w:rFonts w:ascii="Symbol" w:hAnsi="Symbol" w:hint="default"/>
       </w:rPr>
     </w:lvl>
     <w:lvl w:ilvl="7" w:tplc="04090003" w:tentative="1">
@@ -4833,7 +4893,7 @@
         <w:ind w:left="5760" w:hanging="360"/>
       </w:pPr>
       <w:rPr>
-        <w:rFonts w:hint="default" w:ascii="Courier New" w:hAnsi="Courier New" w:cs="Courier New"/>
+        <w:rFonts w:ascii="Courier New" w:hAnsi="Courier New" w:cs="Courier New" w:hint="default"/>
       </w:rPr>
     </w:lvl>
     <w:lvl w:ilvl="8" w:tplc="04090005" w:tentative="1">
@@ -4845,7 +4905,7 @@
         <w:ind w:left="6480" w:hanging="360"/>
       </w:pPr>
       <w:rPr>
-        <w:rFonts w:hint="default" w:ascii="Wingdings" w:hAnsi="Wingdings"/>
+        <w:rFonts w:ascii="Wingdings" w:hAnsi="Wingdings" w:hint="default"/>
       </w:rPr>
     </w:lvl>
   </w:abstractNum>
@@ -5078,7 +5138,7 @@
         <w:ind w:left="720" w:hanging="360"/>
       </w:pPr>
       <w:rPr>
-        <w:rFonts w:hint="default" w:ascii="Cambria" w:hAnsi="Cambria" w:eastAsiaTheme="minorHAnsi" w:cstheme="minorBidi"/>
+        <w:rFonts w:ascii="Cambria" w:eastAsiaTheme="minorHAnsi" w:hAnsi="Cambria" w:cstheme="minorBidi" w:hint="default"/>
       </w:rPr>
     </w:lvl>
     <w:lvl w:ilvl="1" w:tplc="04090003" w:tentative="1">
@@ -5090,7 +5150,7 @@
         <w:ind w:left="1440" w:hanging="360"/>
       </w:pPr>
       <w:rPr>
-        <w:rFonts w:hint="default" w:ascii="Courier New" w:hAnsi="Courier New" w:cs="Courier New"/>
+        <w:rFonts w:ascii="Courier New" w:hAnsi="Courier New" w:cs="Courier New" w:hint="default"/>
       </w:rPr>
     </w:lvl>
     <w:lvl w:ilvl="2" w:tplc="04090005" w:tentative="1">
@@ -5102,7 +5162,7 @@
         <w:ind w:left="2160" w:hanging="360"/>
       </w:pPr>
       <w:rPr>
-        <w:rFonts w:hint="default" w:ascii="Wingdings" w:hAnsi="Wingdings"/>
+        <w:rFonts w:ascii="Wingdings" w:hAnsi="Wingdings" w:hint="default"/>
       </w:rPr>
     </w:lvl>
     <w:lvl w:ilvl="3" w:tplc="04090001" w:tentative="1">
@@ -5114,7 +5174,7 @@
         <w:ind w:left="2880" w:hanging="360"/>
       </w:pPr>
       <w:rPr>
-        <w:rFonts w:hint="default" w:ascii="Symbol" w:hAnsi="Symbol"/>
+        <w:rFonts w:ascii="Symbol" w:hAnsi="Symbol" w:hint="default"/>
       </w:rPr>
     </w:lvl>
     <w:lvl w:ilvl="4" w:tplc="04090003" w:tentative="1">
@@ -5126,7 +5186,7 @@
         <w:ind w:left="3600" w:hanging="360"/>
       </w:pPr>
       <w:rPr>
-        <w:rFonts w:hint="default" w:ascii="Courier New" w:hAnsi="Courier New" w:cs="Courier New"/>
+        <w:rFonts w:ascii="Courier New" w:hAnsi="Courier New" w:cs="Courier New" w:hint="default"/>
       </w:rPr>
     </w:lvl>
     <w:lvl w:ilvl="5" w:tplc="04090005" w:tentative="1">
@@ -5138,7 +5198,7 @@
         <w:ind w:left="4320" w:hanging="360"/>
       </w:pPr>
       <w:rPr>
-        <w:rFonts w:hint="default" w:ascii="Wingdings" w:hAnsi="Wingdings"/>
+        <w:rFonts w:ascii="Wingdings" w:hAnsi="Wingdings" w:hint="default"/>
       </w:rPr>
     </w:lvl>
     <w:lvl w:ilvl="6" w:tplc="04090001" w:tentative="1">
@@ -5150,7 +5210,7 @@
         <w:ind w:left="5040" w:hanging="360"/>
       </w:pPr>
       <w:rPr>
-        <w:rFonts w:hint="default" w:ascii="Symbol" w:hAnsi="Symbol"/>
+        <w:rFonts w:ascii="Symbol" w:hAnsi="Symbol" w:hint="default"/>
       </w:rPr>
     </w:lvl>
     <w:lvl w:ilvl="7" w:tplc="04090003" w:tentative="1">
@@ -5162,7 +5222,7 @@
         <w:ind w:left="5760" w:hanging="360"/>
       </w:pPr>
       <w:rPr>
-        <w:rFonts w:hint="default" w:ascii="Courier New" w:hAnsi="Courier New" w:cs="Courier New"/>
+        <w:rFonts w:ascii="Courier New" w:hAnsi="Courier New" w:cs="Courier New" w:hint="default"/>
       </w:rPr>
     </w:lvl>
     <w:lvl w:ilvl="8" w:tplc="04090005" w:tentative="1">
@@ -5174,7 +5234,7 @@
         <w:ind w:left="6480" w:hanging="360"/>
       </w:pPr>
       <w:rPr>
-        <w:rFonts w:hint="default" w:ascii="Wingdings" w:hAnsi="Wingdings"/>
+        <w:rFonts w:ascii="Wingdings" w:hAnsi="Wingdings" w:hint="default"/>
       </w:rPr>
     </w:lvl>
   </w:abstractNum>
@@ -5407,7 +5467,7 @@
         <w:ind w:left="720" w:hanging="360"/>
       </w:pPr>
       <w:rPr>
-        <w:rFonts w:hint="default" w:ascii="Cambria" w:hAnsi="Cambria" w:eastAsiaTheme="minorHAnsi" w:cstheme="minorBidi"/>
+        <w:rFonts w:ascii="Cambria" w:eastAsiaTheme="minorHAnsi" w:hAnsi="Cambria" w:cstheme="minorBidi" w:hint="default"/>
       </w:rPr>
     </w:lvl>
     <w:lvl w:ilvl="1" w:tplc="04090003" w:tentative="1">
@@ -5419,7 +5479,7 @@
         <w:ind w:left="1440" w:hanging="360"/>
       </w:pPr>
       <w:rPr>
-        <w:rFonts w:hint="default" w:ascii="Courier New" w:hAnsi="Courier New" w:cs="Courier New"/>
+        <w:rFonts w:ascii="Courier New" w:hAnsi="Courier New" w:cs="Courier New" w:hint="default"/>
       </w:rPr>
     </w:lvl>
     <w:lvl w:ilvl="2" w:tplc="04090005" w:tentative="1">
@@ -5431,7 +5491,7 @@
         <w:ind w:left="2160" w:hanging="360"/>
       </w:pPr>
       <w:rPr>
-        <w:rFonts w:hint="default" w:ascii="Wingdings" w:hAnsi="Wingdings"/>
+        <w:rFonts w:ascii="Wingdings" w:hAnsi="Wingdings" w:hint="default"/>
       </w:rPr>
     </w:lvl>
     <w:lvl w:ilvl="3" w:tplc="04090001" w:tentative="1">
@@ -5443,7 +5503,7 @@
         <w:ind w:left="2880" w:hanging="360"/>
       </w:pPr>
       <w:rPr>
-        <w:rFonts w:hint="default" w:ascii="Symbol" w:hAnsi="Symbol"/>
+        <w:rFonts w:ascii="Symbol" w:hAnsi="Symbol" w:hint="default"/>
       </w:rPr>
     </w:lvl>
     <w:lvl w:ilvl="4" w:tplc="04090003" w:tentative="1">
@@ -5455,7 +5515,7 @@
         <w:ind w:left="3600" w:hanging="360"/>
       </w:pPr>
       <w:rPr>
-        <w:rFonts w:hint="default" w:ascii="Courier New" w:hAnsi="Courier New" w:cs="Courier New"/>
+        <w:rFonts w:ascii="Courier New" w:hAnsi="Courier New" w:cs="Courier New" w:hint="default"/>
       </w:rPr>
     </w:lvl>
     <w:lvl w:ilvl="5" w:tplc="04090005" w:tentative="1">
@@ -5467,7 +5527,7 @@
         <w:ind w:left="4320" w:hanging="360"/>
       </w:pPr>
       <w:rPr>
-        <w:rFonts w:hint="default" w:ascii="Wingdings" w:hAnsi="Wingdings"/>
+        <w:rFonts w:ascii="Wingdings" w:hAnsi="Wingdings" w:hint="default"/>
       </w:rPr>
     </w:lvl>
     <w:lvl w:ilvl="6" w:tplc="04090001" w:tentative="1">
@@ -5479,7 +5539,7 @@
         <w:ind w:left="5040" w:hanging="360"/>
       </w:pPr>
       <w:rPr>
-        <w:rFonts w:hint="default" w:ascii="Symbol" w:hAnsi="Symbol"/>
+        <w:rFonts w:ascii="Symbol" w:hAnsi="Symbol" w:hint="default"/>
       </w:rPr>
     </w:lvl>
     <w:lvl w:ilvl="7" w:tplc="04090003" w:tentative="1">
@@ -5491,7 +5551,7 @@
         <w:ind w:left="5760" w:hanging="360"/>
       </w:pPr>
       <w:rPr>
-        <w:rFonts w:hint="default" w:ascii="Courier New" w:hAnsi="Courier New" w:cs="Courier New"/>
+        <w:rFonts w:ascii="Courier New" w:hAnsi="Courier New" w:cs="Courier New" w:hint="default"/>
       </w:rPr>
     </w:lvl>
     <w:lvl w:ilvl="8" w:tplc="04090005" w:tentative="1">
@@ -5503,7 +5563,7 @@
         <w:ind w:left="6480" w:hanging="360"/>
       </w:pPr>
       <w:rPr>
-        <w:rFonts w:hint="default" w:ascii="Wingdings" w:hAnsi="Wingdings"/>
+        <w:rFonts w:ascii="Wingdings" w:hAnsi="Wingdings" w:hint="default"/>
       </w:rPr>
     </w:lvl>
   </w:abstractNum>
@@ -6423,7 +6483,7 @@
         <w:ind w:left="720" w:hanging="360"/>
       </w:pPr>
       <w:rPr>
-        <w:rFonts w:hint="default" w:ascii="Cambria" w:hAnsi="Cambria" w:eastAsiaTheme="minorHAnsi" w:cstheme="minorBidi"/>
+        <w:rFonts w:ascii="Cambria" w:eastAsiaTheme="minorHAnsi" w:hAnsi="Cambria" w:cstheme="minorBidi" w:hint="default"/>
       </w:rPr>
     </w:lvl>
     <w:lvl w:ilvl="1" w:tplc="04090003" w:tentative="1">
@@ -6435,7 +6495,7 @@
         <w:ind w:left="1440" w:hanging="360"/>
       </w:pPr>
       <w:rPr>
-        <w:rFonts w:hint="default" w:ascii="Courier New" w:hAnsi="Courier New" w:cs="Courier New"/>
+        <w:rFonts w:ascii="Courier New" w:hAnsi="Courier New" w:cs="Courier New" w:hint="default"/>
       </w:rPr>
     </w:lvl>
     <w:lvl w:ilvl="2" w:tplc="04090005" w:tentative="1">
@@ -6447,7 +6507,7 @@
         <w:ind w:left="2160" w:hanging="360"/>
       </w:pPr>
       <w:rPr>
-        <w:rFonts w:hint="default" w:ascii="Wingdings" w:hAnsi="Wingdings"/>
+        <w:rFonts w:ascii="Wingdings" w:hAnsi="Wingdings" w:hint="default"/>
       </w:rPr>
     </w:lvl>
     <w:lvl w:ilvl="3" w:tplc="04090001" w:tentative="1">
@@ -6459,7 +6519,7 @@
         <w:ind w:left="2880" w:hanging="360"/>
       </w:pPr>
       <w:rPr>
-        <w:rFonts w:hint="default" w:ascii="Symbol" w:hAnsi="Symbol"/>
+        <w:rFonts w:ascii="Symbol" w:hAnsi="Symbol" w:hint="default"/>
       </w:rPr>
     </w:lvl>
     <w:lvl w:ilvl="4" w:tplc="04090003" w:tentative="1">
@@ -6471,7 +6531,7 @@
         <w:ind w:left="3600" w:hanging="360"/>
       </w:pPr>
       <w:rPr>
-        <w:rFonts w:hint="default" w:ascii="Courier New" w:hAnsi="Courier New" w:cs="Courier New"/>
+        <w:rFonts w:ascii="Courier New" w:hAnsi="Courier New" w:cs="Courier New" w:hint="default"/>
       </w:rPr>
     </w:lvl>
     <w:lvl w:ilvl="5" w:tplc="04090005" w:tentative="1">
@@ -6483,7 +6543,7 @@
         <w:ind w:left="4320" w:hanging="360"/>
       </w:pPr>
       <w:rPr>
-        <w:rFonts w:hint="default" w:ascii="Wingdings" w:hAnsi="Wingdings"/>
+        <w:rFonts w:ascii="Wingdings" w:hAnsi="Wingdings" w:hint="default"/>
       </w:rPr>
     </w:lvl>
     <w:lvl w:ilvl="6" w:tplc="04090001" w:tentative="1">
@@ -6495,7 +6555,7 @@
         <w:ind w:left="5040" w:hanging="360"/>
       </w:pPr>
       <w:rPr>
-        <w:rFonts w:hint="default" w:ascii="Symbol" w:hAnsi="Symbol"/>
+        <w:rFonts w:ascii="Symbol" w:hAnsi="Symbol" w:hint="default"/>
       </w:rPr>
     </w:lvl>
     <w:lvl w:ilvl="7" w:tplc="04090003" w:tentative="1">
@@ -6507,7 +6567,7 @@
         <w:ind w:left="5760" w:hanging="360"/>
       </w:pPr>
       <w:rPr>
-        <w:rFonts w:hint="default" w:ascii="Courier New" w:hAnsi="Courier New" w:cs="Courier New"/>
+        <w:rFonts w:ascii="Courier New" w:hAnsi="Courier New" w:cs="Courier New" w:hint="default"/>
       </w:rPr>
     </w:lvl>
     <w:lvl w:ilvl="8" w:tplc="04090005" w:tentative="1">
@@ -6519,7 +6579,7 @@
         <w:ind w:left="6480" w:hanging="360"/>
       </w:pPr>
       <w:rPr>
-        <w:rFonts w:hint="default" w:ascii="Wingdings" w:hAnsi="Wingdings"/>
+        <w:rFonts w:ascii="Wingdings" w:hAnsi="Wingdings" w:hint="default"/>
       </w:rPr>
     </w:lvl>
   </w:abstractNum>
@@ -7247,11 +7307,11 @@
 </file>
 
 <file path=word/styles.xml><?xml version="1.0" encoding="utf-8"?>
-<w:styles xmlns:mc="http://schemas.openxmlformats.org/markup-compatibility/2006" xmlns:r="http://schemas.openxmlformats.org/officeDocument/2006/relationships" xmlns:w="http://schemas.openxmlformats.org/wordprocessingml/2006/main" xmlns:w14="http://schemas.microsoft.com/office/word/2010/wordml" xmlns:w15="http://schemas.microsoft.com/office/word/2012/wordml" xmlns:w16cid="http://schemas.microsoft.com/office/word/2016/wordml/cid" xmlns:w16se="http://schemas.microsoft.com/office/word/2015/wordml/symex" mc:Ignorable="w14 w15 w16se w16cid">
+<w:styles xmlns:mc="http://schemas.openxmlformats.org/markup-compatibility/2006" xmlns:r="http://schemas.openxmlformats.org/officeDocument/2006/relationships" xmlns:w="http://schemas.openxmlformats.org/wordprocessingml/2006/main" xmlns:w14="http://schemas.microsoft.com/office/word/2010/wordml" xmlns:w15="http://schemas.microsoft.com/office/word/2012/wordml" xmlns:w16cex="http://schemas.microsoft.com/office/word/2018/wordml/cex" xmlns:w16cid="http://schemas.microsoft.com/office/word/2016/wordml/cid" xmlns:w16="http://schemas.microsoft.com/office/word/2018/wordml" xmlns:w16se="http://schemas.microsoft.com/office/word/2015/wordml/symex" mc:Ignorable="w14 w15 w16se w16cid w16 w16cex">
   <w:docDefaults>
     <w:rPrDefault>
       <w:rPr>
-        <w:rFonts w:asciiTheme="minorHAnsi" w:hAnsiTheme="minorHAnsi" w:eastAsiaTheme="minorHAnsi" w:cstheme="minorBidi"/>
+        <w:rFonts w:asciiTheme="minorHAnsi" w:eastAsiaTheme="minorHAnsi" w:hAnsiTheme="minorHAnsi" w:cstheme="minorBidi"/>
         <w:sz w:val="24"/>
         <w:szCs w:val="24"/>
         <w:lang w:val="en-US" w:eastAsia="en-US" w:bidi="ar-SA"/>
@@ -7268,7 +7328,7 @@
     <w:lsdException w:name="heading 1" w:uiPriority="9" w:qFormat="1"/>
     <w:lsdException w:name="heading 2" w:uiPriority="9" w:qFormat="1"/>
     <w:lsdException w:name="heading 3" w:uiPriority="9" w:qFormat="1"/>
-    <w:lsdException w:name="heading 4" w:uiPriority="9" w:semiHidden="1" w:unhideWhenUsed="1" w:qFormat="1"/>
+    <w:lsdException w:name="heading 4" w:semiHidden="1" w:uiPriority="9" w:unhideWhenUsed="1" w:qFormat="1"/>
     <w:lsdException w:name="heading 5" w:uiPriority="9" w:qFormat="1"/>
     <w:lsdException w:name="heading 6" w:uiPriority="9" w:qFormat="1"/>
     <w:lsdException w:name="heading 7" w:uiPriority="9" w:qFormat="1"/>
@@ -7293,7 +7353,7 @@
     <w:lsdException w:name="toc 8" w:semiHidden="1" w:unhideWhenUsed="1"/>
     <w:lsdException w:name="toc 9" w:semiHidden="1" w:unhideWhenUsed="1"/>
     <w:lsdException w:name="Normal Indent" w:semiHidden="1" w:unhideWhenUsed="1"/>
-    <w:lsdException w:name="footnote text" w:uiPriority="9" w:semiHidden="1" w:unhideWhenUsed="1" w:qFormat="1"/>
+    <w:lsdException w:name="footnote text" w:semiHidden="1" w:uiPriority="9" w:unhideWhenUsed="1" w:qFormat="1"/>
     <w:lsdException w:name="annotation text" w:semiHidden="1" w:unhideWhenUsed="1"/>
     <w:lsdException w:name="header" w:semiHidden="1" w:unhideWhenUsed="1"/>
     <w:lsdException w:name="footer" w:semiHidden="1" w:unhideWhenUsed="1"/>
@@ -7326,7 +7386,7 @@
     <w:lsdException w:name="Title" w:qFormat="1"/>
     <w:lsdException w:name="Closing" w:semiHidden="1" w:unhideWhenUsed="1"/>
     <w:lsdException w:name="Signature" w:semiHidden="1" w:unhideWhenUsed="1"/>
-    <w:lsdException w:name="Default Paragraph Font" w:uiPriority="1" w:semiHidden="1" w:unhideWhenUsed="1"/>
+    <w:lsdException w:name="Default Paragraph Font" w:semiHidden="1" w:uiPriority="1" w:unhideWhenUsed="1"/>
     <w:lsdException w:name="Body Text" w:semiHidden="1" w:unhideWhenUsed="1" w:qFormat="1"/>
     <w:lsdException w:name="Body Text Indent" w:semiHidden="1" w:unhideWhenUsed="1"/>
     <w:lsdException w:name="List Continue" w:semiHidden="1" w:unhideWhenUsed="1"/>
@@ -7341,7 +7401,7 @@
     <w:lsdException w:name="Body Text 3" w:semiHidden="1" w:unhideWhenUsed="1"/>
     <w:lsdException w:name="Body Text Indent 2" w:semiHidden="1" w:unhideWhenUsed="1"/>
     <w:lsdException w:name="Body Text Indent 3" w:semiHidden="1" w:unhideWhenUsed="1"/>
-    <w:lsdException w:name="Block Text" w:uiPriority="9" w:semiHidden="1" w:unhideWhenUsed="1" w:qFormat="1"/>
+    <w:lsdException w:name="Block Text" w:semiHidden="1" w:uiPriority="9" w:unhideWhenUsed="1" w:qFormat="1"/>
     <w:lsdException w:name="Hyperlink" w:semiHidden="1" w:unhideWhenUsed="1"/>
     <w:lsdException w:name="FollowedHyperlink" w:semiHidden="1" w:unhideWhenUsed="1"/>
     <w:lsdException w:name="Document Map" w:semiHidden="1" w:unhideWhenUsed="1"/>
@@ -7361,7 +7421,7 @@
     <w:lsdException w:name="HTML Typewriter" w:semiHidden="1" w:unhideWhenUsed="1"/>
     <w:lsdException w:name="HTML Variable" w:semiHidden="1" w:unhideWhenUsed="1"/>
     <w:lsdException w:name="annotation subject" w:semiHidden="1" w:unhideWhenUsed="1"/>
-    <w:lsdException w:name="No List" w:uiPriority="99" w:semiHidden="1" w:unhideWhenUsed="1"/>
+    <w:lsdException w:name="No List" w:semiHidden="1" w:uiPriority="99" w:unhideWhenUsed="1"/>
     <w:lsdException w:name="Outline List 1" w:semiHidden="1" w:unhideWhenUsed="1"/>
     <w:lsdException w:name="Outline List 2" w:semiHidden="1" w:unhideWhenUsed="1"/>
     <w:lsdException w:name="Outline List 3" w:semiHidden="1" w:unhideWhenUsed="1"/>
@@ -7506,7 +7566,7 @@
     <w:lsdException w:name="Colorful Shading Accent 6"/>
     <w:lsdException w:name="Colorful List Accent 6"/>
     <w:lsdException w:name="Bibliography" w:semiHidden="1" w:unhideWhenUsed="1" w:qFormat="1"/>
-    <w:lsdException w:name="TOC Heading" w:uiPriority="39" w:semiHidden="1" w:unhideWhenUsed="1" w:qFormat="1"/>
+    <w:lsdException w:name="TOC Heading" w:semiHidden="1" w:uiPriority="39" w:unhideWhenUsed="1" w:qFormat="1"/>
     <w:lsdException w:name="Grid Table 4" w:uiPriority="49"/>
     <w:lsdException w:name="Grid Table 5 Dark" w:uiPriority="50"/>
     <w:lsdException w:name="Grid Table 6 Colorful" w:uiPriority="51"/>
@@ -7602,13 +7662,13 @@
     <w:lsdException w:name="List Table 5 Dark Accent 6" w:uiPriority="50"/>
     <w:lsdException w:name="List Table 6 Colorful Accent 6" w:uiPriority="51"/>
     <w:lsdException w:name="List Table 7 Colorful Accent 6" w:uiPriority="52"/>
-    <w:lsdException w:name="Mention" w:uiPriority="99" w:semiHidden="1" w:unhideWhenUsed="1"/>
-    <w:lsdException w:name="Smart Hyperlink" w:uiPriority="99" w:semiHidden="1" w:unhideWhenUsed="1"/>
-    <w:lsdException w:name="Hashtag" w:uiPriority="99" w:semiHidden="1" w:unhideWhenUsed="1"/>
-    <w:lsdException w:name="Unresolved Mention" w:uiPriority="99" w:semiHidden="1" w:unhideWhenUsed="1"/>
-    <w:lsdException w:name="Smart Link" w:uiPriority="99" w:semiHidden="1" w:unhideWhenUsed="1"/>
+    <w:lsdException w:name="Mention" w:semiHidden="1" w:uiPriority="99" w:unhideWhenUsed="1"/>
+    <w:lsdException w:name="Smart Hyperlink" w:semiHidden="1" w:uiPriority="99" w:unhideWhenUsed="1"/>
+    <w:lsdException w:name="Hashtag" w:semiHidden="1" w:uiPriority="99" w:unhideWhenUsed="1"/>
+    <w:lsdException w:name="Unresolved Mention" w:semiHidden="1" w:uiPriority="99" w:unhideWhenUsed="1"/>
+    <w:lsdException w:name="Smart Link" w:semiHidden="1" w:uiPriority="99" w:unhideWhenUsed="1"/>
   </w:latentStyles>
-  <w:style w:type="paragraph" w:styleId="Normal" w:default="1">
+  <w:style w:type="paragraph" w:default="1" w:styleId="Normal">
     <w:name w:val="Normal"/>
     <w:qFormat/>
   </w:style>
@@ -7625,7 +7685,7 @@
       <w:outlineLvl w:val="0"/>
     </w:pPr>
     <w:rPr>
-      <w:rFonts w:asciiTheme="majorHAnsi" w:hAnsiTheme="majorHAnsi" w:eastAsiaTheme="majorEastAsia" w:cstheme="majorBidi"/>
+      <w:rFonts w:asciiTheme="majorHAnsi" w:eastAsiaTheme="majorEastAsia" w:hAnsiTheme="majorHAnsi" w:cstheme="majorBidi"/>
       <w:b/>
       <w:bCs/>
       <w:color w:val="345A8A" w:themeColor="accent1" w:themeShade="B5"/>
@@ -7647,7 +7707,7 @@
       <w:outlineLvl w:val="1"/>
     </w:pPr>
     <w:rPr>
-      <w:rFonts w:asciiTheme="majorHAnsi" w:hAnsiTheme="majorHAnsi" w:eastAsiaTheme="majorEastAsia" w:cstheme="majorBidi"/>
+      <w:rFonts w:asciiTheme="majorHAnsi" w:eastAsiaTheme="majorEastAsia" w:hAnsiTheme="majorHAnsi" w:cstheme="majorBidi"/>
       <w:b/>
       <w:bCs/>
       <w:color w:val="4F81BD" w:themeColor="accent1"/>
@@ -7669,7 +7729,7 @@
       <w:outlineLvl w:val="2"/>
     </w:pPr>
     <w:rPr>
-      <w:rFonts w:asciiTheme="majorHAnsi" w:hAnsiTheme="majorHAnsi" w:eastAsiaTheme="majorEastAsia" w:cstheme="majorBidi"/>
+      <w:rFonts w:asciiTheme="majorHAnsi" w:eastAsiaTheme="majorEastAsia" w:hAnsiTheme="majorHAnsi" w:cstheme="majorBidi"/>
       <w:b/>
       <w:bCs/>
       <w:color w:val="4F81BD" w:themeColor="accent1"/>
@@ -7691,7 +7751,7 @@
       <w:outlineLvl w:val="3"/>
     </w:pPr>
     <w:rPr>
-      <w:rFonts w:asciiTheme="majorHAnsi" w:hAnsiTheme="majorHAnsi" w:eastAsiaTheme="majorEastAsia" w:cstheme="majorBidi"/>
+      <w:rFonts w:asciiTheme="majorHAnsi" w:eastAsiaTheme="majorEastAsia" w:hAnsiTheme="majorHAnsi" w:cstheme="majorBidi"/>
       <w:b/>
       <w:bCs/>
       <w:color w:val="4F81BD" w:themeColor="accent1"/>
@@ -7711,7 +7771,7 @@
       <w:outlineLvl w:val="4"/>
     </w:pPr>
     <w:rPr>
-      <w:rFonts w:asciiTheme="majorHAnsi" w:hAnsiTheme="majorHAnsi" w:eastAsiaTheme="majorEastAsia" w:cstheme="majorBidi"/>
+      <w:rFonts w:asciiTheme="majorHAnsi" w:eastAsiaTheme="majorEastAsia" w:hAnsiTheme="majorHAnsi" w:cstheme="majorBidi"/>
       <w:i/>
       <w:iCs/>
       <w:color w:val="4F81BD" w:themeColor="accent1"/>
@@ -7731,7 +7791,7 @@
       <w:outlineLvl w:val="5"/>
     </w:pPr>
     <w:rPr>
-      <w:rFonts w:asciiTheme="majorHAnsi" w:hAnsiTheme="majorHAnsi" w:eastAsiaTheme="majorEastAsia" w:cstheme="majorBidi"/>
+      <w:rFonts w:asciiTheme="majorHAnsi" w:eastAsiaTheme="majorEastAsia" w:hAnsiTheme="majorHAnsi" w:cstheme="majorBidi"/>
       <w:color w:val="4F81BD" w:themeColor="accent1"/>
     </w:rPr>
   </w:style>
@@ -7749,7 +7809,7 @@
       <w:outlineLvl w:val="6"/>
     </w:pPr>
     <w:rPr>
-      <w:rFonts w:asciiTheme="majorHAnsi" w:hAnsiTheme="majorHAnsi" w:eastAsiaTheme="majorEastAsia" w:cstheme="majorBidi"/>
+      <w:rFonts w:asciiTheme="majorHAnsi" w:eastAsiaTheme="majorEastAsia" w:hAnsiTheme="majorHAnsi" w:cstheme="majorBidi"/>
       <w:color w:val="4F81BD" w:themeColor="accent1"/>
     </w:rPr>
   </w:style>
@@ -7767,7 +7827,7 @@
       <w:outlineLvl w:val="7"/>
     </w:pPr>
     <w:rPr>
-      <w:rFonts w:asciiTheme="majorHAnsi" w:hAnsiTheme="majorHAnsi" w:eastAsiaTheme="majorEastAsia" w:cstheme="majorBidi"/>
+      <w:rFonts w:asciiTheme="majorHAnsi" w:eastAsiaTheme="majorEastAsia" w:hAnsiTheme="majorHAnsi" w:cstheme="majorBidi"/>
       <w:color w:val="4F81BD" w:themeColor="accent1"/>
     </w:rPr>
   </w:style>
@@ -7785,17 +7845,17 @@
       <w:outlineLvl w:val="8"/>
     </w:pPr>
     <w:rPr>
-      <w:rFonts w:asciiTheme="majorHAnsi" w:hAnsiTheme="majorHAnsi" w:eastAsiaTheme="majorEastAsia" w:cstheme="majorBidi"/>
+      <w:rFonts w:asciiTheme="majorHAnsi" w:eastAsiaTheme="majorEastAsia" w:hAnsiTheme="majorHAnsi" w:cstheme="majorBidi"/>
       <w:color w:val="4F81BD" w:themeColor="accent1"/>
     </w:rPr>
   </w:style>
-  <w:style w:type="character" w:styleId="DefaultParagraphFont" w:default="1">
+  <w:style w:type="character" w:default="1" w:styleId="DefaultParagraphFont">
     <w:name w:val="Default Paragraph Font"/>
     <w:uiPriority w:val="1"/>
     <w:semiHidden/>
     <w:unhideWhenUsed/>
   </w:style>
-  <w:style w:type="table" w:styleId="TableNormal" w:default="1">
+  <w:style w:type="table" w:default="1" w:styleId="TableNormal">
     <w:name w:val="Normal Table"/>
     <w:uiPriority w:val="99"/>
     <w:semiHidden/>
@@ -7810,7 +7870,7 @@
       </w:tblCellMar>
     </w:tblPr>
   </w:style>
-  <w:style w:type="numbering" w:styleId="NoList" w:default="1">
+  <w:style w:type="numbering" w:default="1" w:styleId="NoList">
     <w:name w:val="No List"/>
     <w:uiPriority w:val="99"/>
     <w:semiHidden/>
@@ -7824,13 +7884,13 @@
       <w:spacing w:before="180" w:after="180"/>
     </w:pPr>
   </w:style>
-  <w:style w:type="paragraph" w:styleId="FirstParagraph" w:customStyle="1">
+  <w:style w:type="paragraph" w:customStyle="1" w:styleId="FirstParagraph">
     <w:name w:val="First Paragraph"/>
     <w:basedOn w:val="BodyText"/>
     <w:next w:val="BodyText"/>
     <w:qFormat/>
   </w:style>
-  <w:style w:type="paragraph" w:styleId="Compact" w:customStyle="1">
+  <w:style w:type="paragraph" w:customStyle="1" w:styleId="Compact">
     <w:name w:val="Compact"/>
     <w:basedOn w:val="BodyText"/>
     <w:qFormat/>
@@ -7850,7 +7910,7 @@
       <w:jc w:val="center"/>
     </w:pPr>
     <w:rPr>
-      <w:rFonts w:asciiTheme="majorHAnsi" w:hAnsiTheme="majorHAnsi" w:eastAsiaTheme="majorEastAsia" w:cstheme="majorBidi"/>
+      <w:rFonts w:asciiTheme="majorHAnsi" w:eastAsiaTheme="majorEastAsia" w:hAnsiTheme="majorHAnsi" w:cstheme="majorBidi"/>
       <w:b/>
       <w:bCs/>
       <w:color w:val="345A8A" w:themeColor="accent1" w:themeShade="B5"/>
@@ -7871,7 +7931,7 @@
       <w:szCs w:val="30"/>
     </w:rPr>
   </w:style>
-  <w:style w:type="paragraph" w:styleId="Author" w:customStyle="1">
+  <w:style w:type="paragraph" w:customStyle="1" w:styleId="Author">
     <w:name w:val="Author"/>
     <w:next w:val="BodyText"/>
     <w:qFormat/>
@@ -7891,7 +7951,7 @@
       <w:jc w:val="center"/>
     </w:pPr>
   </w:style>
-  <w:style w:type="paragraph" w:styleId="Abstract" w:customStyle="1">
+  <w:style w:type="paragraph" w:customStyle="1" w:styleId="Abstract">
     <w:name w:val="Abstract"/>
     <w:basedOn w:val="Normal"/>
     <w:next w:val="BodyText"/>
@@ -7922,7 +7982,7 @@
       <w:spacing w:before="100" w:after="100"/>
     </w:pPr>
     <w:rPr>
-      <w:rFonts w:asciiTheme="majorHAnsi" w:hAnsiTheme="majorHAnsi" w:eastAsiaTheme="majorEastAsia" w:cstheme="majorBidi"/>
+      <w:rFonts w:asciiTheme="majorHAnsi" w:eastAsiaTheme="majorEastAsia" w:hAnsiTheme="majorHAnsi" w:cstheme="majorBidi"/>
       <w:bCs/>
       <w:sz w:val="20"/>
       <w:szCs w:val="20"/>
@@ -7935,7 +7995,7 @@
     <w:unhideWhenUsed/>
     <w:qFormat/>
   </w:style>
-  <w:style w:type="table" w:styleId="Table" w:customStyle="1">
+  <w:style w:type="table" w:customStyle="1" w:styleId="Table">
     <w:name w:val="Table"/>
     <w:semiHidden/>
     <w:unhideWhenUsed/>
@@ -7950,7 +8010,7 @@
       </w:tblCellMar>
     </w:tblPr>
   </w:style>
-  <w:style w:type="paragraph" w:styleId="DefinitionTerm" w:customStyle="1">
+  <w:style w:type="paragraph" w:customStyle="1" w:styleId="DefinitionTerm">
     <w:name w:val="Definition Term"/>
     <w:basedOn w:val="Normal"/>
     <w:next w:val="Definition"/>
@@ -7963,7 +8023,7 @@
       <w:b/>
     </w:rPr>
   </w:style>
-  <w:style w:type="paragraph" w:styleId="Definition" w:customStyle="1">
+  <w:style w:type="paragraph" w:customStyle="1" w:styleId="Definition">
     <w:name w:val="Definition"/>
     <w:basedOn w:val="Normal"/>
   </w:style>
@@ -7978,34 +8038,34 @@
       <w:i/>
     </w:rPr>
   </w:style>
-  <w:style w:type="paragraph" w:styleId="TableCaption" w:customStyle="1">
+  <w:style w:type="paragraph" w:customStyle="1" w:styleId="TableCaption">
     <w:name w:val="Table Caption"/>
     <w:basedOn w:val="Caption"/>
     <w:pPr>
       <w:keepNext/>
     </w:pPr>
   </w:style>
-  <w:style w:type="paragraph" w:styleId="ImageCaption" w:customStyle="1">
+  <w:style w:type="paragraph" w:customStyle="1" w:styleId="ImageCaption">
     <w:name w:val="Image Caption"/>
     <w:basedOn w:val="Caption"/>
   </w:style>
-  <w:style w:type="paragraph" w:styleId="Figure" w:customStyle="1">
+  <w:style w:type="paragraph" w:customStyle="1" w:styleId="Figure">
     <w:name w:val="Figure"/>
     <w:basedOn w:val="Normal"/>
   </w:style>
-  <w:style w:type="paragraph" w:styleId="CaptionedFigure" w:customStyle="1">
+  <w:style w:type="paragraph" w:customStyle="1" w:styleId="CaptionedFigure">
     <w:name w:val="Captioned Figure"/>
     <w:basedOn w:val="Figure"/>
     <w:pPr>
       <w:keepNext/>
     </w:pPr>
   </w:style>
-  <w:style w:type="character" w:styleId="CaptionChar" w:customStyle="1">
+  <w:style w:type="character" w:customStyle="1" w:styleId="CaptionChar">
     <w:name w:val="Caption Char"/>
     <w:basedOn w:val="DefaultParagraphFont"/>
     <w:link w:val="Caption"/>
   </w:style>
-  <w:style w:type="character" w:styleId="VerbatimChar" w:customStyle="1">
+  <w:style w:type="character" w:customStyle="1" w:styleId="VerbatimChar">
     <w:name w:val="Verbatim Char"/>
     <w:basedOn w:val="CaptionChar"/>
     <w:link w:val="SourceCode"/>
@@ -8045,7 +8105,7 @@
       <w:color w:val="365F91" w:themeColor="accent1" w:themeShade="BF"/>
     </w:rPr>
   </w:style>
-  <w:style w:type="paragraph" w:styleId="SourceCode" w:customStyle="1">
+  <w:style w:type="paragraph" w:customStyle="1" w:styleId="SourceCode">
     <w:name w:val="Source Code"/>
     <w:basedOn w:val="Normal"/>
     <w:link w:val="VerbatimChar"/>
@@ -8053,7 +8113,7 @@
       <w:wordWrap w:val="0"/>
     </w:pPr>
   </w:style>
-  <w:style w:type="character" w:styleId="KeywordTok" w:customStyle="1">
+  <w:style w:type="character" w:customStyle="1" w:styleId="KeywordTok">
     <w:name w:val="KeywordTok"/>
     <w:basedOn w:val="VerbatimChar"/>
     <w:rPr>
@@ -8063,7 +8123,7 @@
       <w:sz w:val="22"/>
     </w:rPr>
   </w:style>
-  <w:style w:type="character" w:styleId="DataTypeTok" w:customStyle="1">
+  <w:style w:type="character" w:customStyle="1" w:styleId="DataTypeTok">
     <w:name w:val="DataTypeTok"/>
     <w:basedOn w:val="VerbatimChar"/>
     <w:rPr>
@@ -8072,7 +8132,7 @@
       <w:sz w:val="22"/>
     </w:rPr>
   </w:style>
-  <w:style w:type="character" w:styleId="DecValTok" w:customStyle="1">
+  <w:style w:type="character" w:customStyle="1" w:styleId="DecValTok">
     <w:name w:val="DecValTok"/>
     <w:basedOn w:val="VerbatimChar"/>
     <w:rPr>
@@ -8081,7 +8141,7 @@
       <w:sz w:val="22"/>
     </w:rPr>
   </w:style>
-  <w:style w:type="character" w:styleId="BaseNTok" w:customStyle="1">
+  <w:style w:type="character" w:customStyle="1" w:styleId="BaseNTok">
     <w:name w:val="BaseNTok"/>
     <w:basedOn w:val="VerbatimChar"/>
     <w:rPr>
@@ -8090,7 +8150,7 @@
       <w:sz w:val="22"/>
     </w:rPr>
   </w:style>
-  <w:style w:type="character" w:styleId="FloatTok" w:customStyle="1">
+  <w:style w:type="character" w:customStyle="1" w:styleId="FloatTok">
     <w:name w:val="FloatTok"/>
     <w:basedOn w:val="VerbatimChar"/>
     <w:rPr>
@@ -8099,7 +8159,7 @@
       <w:sz w:val="22"/>
     </w:rPr>
   </w:style>
-  <w:style w:type="character" w:styleId="ConstantTok" w:customStyle="1">
+  <w:style w:type="character" w:customStyle="1" w:styleId="ConstantTok">
     <w:name w:val="ConstantTok"/>
     <w:basedOn w:val="VerbatimChar"/>
     <w:rPr>
@@ -8108,7 +8168,7 @@
       <w:sz w:val="22"/>
     </w:rPr>
   </w:style>
-  <w:style w:type="character" w:styleId="CharTok" w:customStyle="1">
+  <w:style w:type="character" w:customStyle="1" w:styleId="CharTok">
     <w:name w:val="CharTok"/>
     <w:basedOn w:val="VerbatimChar"/>
     <w:rPr>
@@ -8117,7 +8177,7 @@
       <w:sz w:val="22"/>
     </w:rPr>
   </w:style>
-  <w:style w:type="character" w:styleId="SpecialCharTok" w:customStyle="1">
+  <w:style w:type="character" w:customStyle="1" w:styleId="SpecialCharTok">
     <w:name w:val="SpecialCharTok"/>
     <w:basedOn w:val="VerbatimChar"/>
     <w:rPr>
@@ -8126,7 +8186,7 @@
       <w:sz w:val="22"/>
     </w:rPr>
   </w:style>
-  <w:style w:type="character" w:styleId="StringTok" w:customStyle="1">
+  <w:style w:type="character" w:customStyle="1" w:styleId="StringTok">
     <w:name w:val="StringTok"/>
     <w:basedOn w:val="VerbatimChar"/>
     <w:rPr>
@@ -8135,7 +8195,7 @@
       <w:sz w:val="22"/>
     </w:rPr>
   </w:style>
-  <w:style w:type="character" w:styleId="VerbatimStringTok" w:customStyle="1">
+  <w:style w:type="character" w:customStyle="1" w:styleId="VerbatimStringTok">
     <w:name w:val="VerbatimStringTok"/>
     <w:basedOn w:val="VerbatimChar"/>
     <w:rPr>
@@ -8144,7 +8204,7 @@
       <w:sz w:val="22"/>
     </w:rPr>
   </w:style>
-  <w:style w:type="character" w:styleId="SpecialStringTok" w:customStyle="1">
+  <w:style w:type="character" w:customStyle="1" w:styleId="SpecialStringTok">
     <w:name w:val="SpecialStringTok"/>
     <w:basedOn w:val="VerbatimChar"/>
     <w:rPr>
@@ -8153,7 +8213,7 @@
       <w:sz w:val="22"/>
     </w:rPr>
   </w:style>
-  <w:style w:type="character" w:styleId="ImportTok" w:customStyle="1">
+  <w:style w:type="character" w:customStyle="1" w:styleId="ImportTok">
     <w:name w:val="ImportTok"/>
     <w:basedOn w:val="VerbatimChar"/>
     <w:rPr>
@@ -8161,7 +8221,7 @@
       <w:sz w:val="22"/>
     </w:rPr>
   </w:style>
-  <w:style w:type="character" w:styleId="CommentTok" w:customStyle="1">
+  <w:style w:type="character" w:customStyle="1" w:styleId="CommentTok">
     <w:name w:val="CommentTok"/>
     <w:basedOn w:val="VerbatimChar"/>
     <w:rPr>
@@ -8171,7 +8231,7 @@
       <w:sz w:val="22"/>
     </w:rPr>
   </w:style>
-  <w:style w:type="character" w:styleId="DocumentationTok" w:customStyle="1">
+  <w:style w:type="character" w:customStyle="1" w:styleId="DocumentationTok">
     <w:name w:val="DocumentationTok"/>
     <w:basedOn w:val="VerbatimChar"/>
     <w:rPr>
@@ -8181,7 +8241,7 @@
       <w:sz w:val="22"/>
     </w:rPr>
   </w:style>
-  <w:style w:type="character" w:styleId="AnnotationTok" w:customStyle="1">
+  <w:style w:type="character" w:customStyle="1" w:styleId="AnnotationTok">
     <w:name w:val="AnnotationTok"/>
     <w:basedOn w:val="VerbatimChar"/>
     <w:rPr>
@@ -8192,7 +8252,7 @@
       <w:sz w:val="22"/>
     </w:rPr>
   </w:style>
-  <w:style w:type="character" w:styleId="CommentVarTok" w:customStyle="1">
+  <w:style w:type="character" w:customStyle="1" w:styleId="CommentVarTok">
     <w:name w:val="CommentVarTok"/>
     <w:basedOn w:val="VerbatimChar"/>
     <w:rPr>
@@ -8203,7 +8263,7 @@
       <w:sz w:val="22"/>
     </w:rPr>
   </w:style>
-  <w:style w:type="character" w:styleId="OtherTok" w:customStyle="1">
+  <w:style w:type="character" w:customStyle="1" w:styleId="OtherTok">
     <w:name w:val="OtherTok"/>
     <w:basedOn w:val="VerbatimChar"/>
     <w:rPr>
@@ -8212,7 +8272,7 @@
       <w:sz w:val="22"/>
     </w:rPr>
   </w:style>
-  <w:style w:type="character" w:styleId="FunctionTok" w:customStyle="1">
+  <w:style w:type="character" w:customStyle="1" w:styleId="FunctionTok">
     <w:name w:val="FunctionTok"/>
     <w:basedOn w:val="VerbatimChar"/>
     <w:rPr>
@@ -8221,7 +8281,7 @@
       <w:sz w:val="22"/>
     </w:rPr>
   </w:style>
-  <w:style w:type="character" w:styleId="VariableTok" w:customStyle="1">
+  <w:style w:type="character" w:customStyle="1" w:styleId="VariableTok">
     <w:name w:val="VariableTok"/>
     <w:basedOn w:val="VerbatimChar"/>
     <w:rPr>
@@ -8230,7 +8290,7 @@
       <w:sz w:val="22"/>
     </w:rPr>
   </w:style>
-  <w:style w:type="character" w:styleId="ControlFlowTok" w:customStyle="1">
+  <w:style w:type="character" w:customStyle="1" w:styleId="ControlFlowTok">
     <w:name w:val="ControlFlowTok"/>
     <w:basedOn w:val="VerbatimChar"/>
     <w:rPr>
@@ -8240,7 +8300,7 @@
       <w:sz w:val="22"/>
     </w:rPr>
   </w:style>
-  <w:style w:type="character" w:styleId="OperatorTok" w:customStyle="1">
+  <w:style w:type="character" w:customStyle="1" w:styleId="OperatorTok">
     <w:name w:val="OperatorTok"/>
     <w:basedOn w:val="VerbatimChar"/>
     <w:rPr>
@@ -8249,7 +8309,7 @@
       <w:sz w:val="22"/>
     </w:rPr>
   </w:style>
-  <w:style w:type="character" w:styleId="BuiltInTok" w:customStyle="1">
+  <w:style w:type="character" w:customStyle="1" w:styleId="BuiltInTok">
     <w:name w:val="BuiltInTok"/>
     <w:basedOn w:val="VerbatimChar"/>
     <w:rPr>
@@ -8257,7 +8317,7 @@
       <w:sz w:val="22"/>
     </w:rPr>
   </w:style>
-  <w:style w:type="character" w:styleId="ExtensionTok" w:customStyle="1">
+  <w:style w:type="character" w:customStyle="1" w:styleId="ExtensionTok">
     <w:name w:val="ExtensionTok"/>
     <w:basedOn w:val="VerbatimChar"/>
     <w:rPr>
@@ -8265,7 +8325,7 @@
       <w:sz w:val="22"/>
     </w:rPr>
   </w:style>
-  <w:style w:type="character" w:styleId="PreprocessorTok" w:customStyle="1">
+  <w:style w:type="character" w:customStyle="1" w:styleId="PreprocessorTok">
     <w:name w:val="PreprocessorTok"/>
     <w:basedOn w:val="VerbatimChar"/>
     <w:rPr>
@@ -8274,7 +8334,7 @@
       <w:sz w:val="22"/>
     </w:rPr>
   </w:style>
-  <w:style w:type="character" w:styleId="AttributeTok" w:customStyle="1">
+  <w:style w:type="character" w:customStyle="1" w:styleId="AttributeTok">
     <w:name w:val="AttributeTok"/>
     <w:basedOn w:val="VerbatimChar"/>
     <w:rPr>
@@ -8283,7 +8343,7 @@
       <w:sz w:val="22"/>
     </w:rPr>
   </w:style>
-  <w:style w:type="character" w:styleId="RegionMarkerTok" w:customStyle="1">
+  <w:style w:type="character" w:customStyle="1" w:styleId="RegionMarkerTok">
     <w:name w:val="RegionMarkerTok"/>
     <w:basedOn w:val="VerbatimChar"/>
     <w:rPr>
@@ -8291,7 +8351,7 @@
       <w:sz w:val="22"/>
     </w:rPr>
   </w:style>
-  <w:style w:type="character" w:styleId="InformationTok" w:customStyle="1">
+  <w:style w:type="character" w:customStyle="1" w:styleId="InformationTok">
     <w:name w:val="InformationTok"/>
     <w:basedOn w:val="VerbatimChar"/>
     <w:rPr>
@@ -8302,7 +8362,7 @@
       <w:sz w:val="22"/>
     </w:rPr>
   </w:style>
-  <w:style w:type="character" w:styleId="WarningTok" w:customStyle="1">
+  <w:style w:type="character" w:customStyle="1" w:styleId="WarningTok">
     <w:name w:val="WarningTok"/>
     <w:basedOn w:val="VerbatimChar"/>
     <w:rPr>
@@ -8313,7 +8373,7 @@
       <w:sz w:val="22"/>
     </w:rPr>
   </w:style>
-  <w:style w:type="character" w:styleId="AlertTok" w:customStyle="1">
+  <w:style w:type="character" w:customStyle="1" w:styleId="AlertTok">
     <w:name w:val="AlertTok"/>
     <w:basedOn w:val="VerbatimChar"/>
     <w:rPr>
@@ -8323,7 +8383,7 @@
       <w:sz w:val="22"/>
     </w:rPr>
   </w:style>
-  <w:style w:type="character" w:styleId="ErrorTok" w:customStyle="1">
+  <w:style w:type="character" w:customStyle="1" w:styleId="ErrorTok">
     <w:name w:val="ErrorTok"/>
     <w:basedOn w:val="VerbatimChar"/>
     <w:rPr>
@@ -8333,7 +8393,7 @@
       <w:sz w:val="22"/>
     </w:rPr>
   </w:style>
-  <w:style w:type="character" w:styleId="NormalTok" w:customStyle="1">
+  <w:style w:type="character" w:customStyle="1" w:styleId="NormalTok">
     <w:name w:val="NormalTok"/>
     <w:basedOn w:val="VerbatimChar"/>
     <w:rPr>
@@ -8357,7 +8417,7 @@
       <w:szCs w:val="18"/>
     </w:rPr>
   </w:style>
-  <w:style w:type="character" w:styleId="BalloonTextChar" w:customStyle="1">
+  <w:style w:type="character" w:customStyle="1" w:styleId="BalloonTextChar">
     <w:name w:val="Balloon Text Char"/>
     <w:basedOn w:val="DefaultParagraphFont"/>
     <w:link w:val="BalloonText"/>
@@ -8392,7 +8452,7 @@
       <w:szCs w:val="20"/>
     </w:rPr>
   </w:style>
-  <w:style w:type="character" w:styleId="CommentTextChar" w:customStyle="1">
+  <w:style w:type="character" w:customStyle="1" w:styleId="CommentTextChar">
     <w:name w:val="Comment Text Char"/>
     <w:basedOn w:val="DefaultParagraphFont"/>
     <w:link w:val="CommentText"/>
@@ -8416,7 +8476,7 @@
       <w:bCs/>
     </w:rPr>
   </w:style>
-  <w:style w:type="character" w:styleId="CommentSubjectChar" w:customStyle="1">
+  <w:style w:type="character" w:customStyle="1" w:styleId="CommentSubjectChar">
     <w:name w:val="Comment Subject Char"/>
     <w:basedOn w:val="CommentTextChar"/>
     <w:link w:val="CommentSubject"/>
@@ -8444,7 +8504,7 @@
       <w:spacing w:after="0"/>
     </w:pPr>
   </w:style>
-  <w:style w:type="character" w:styleId="HeaderChar" w:customStyle="1">
+  <w:style w:type="character" w:customStyle="1" w:styleId="HeaderChar">
     <w:name w:val="Header Char"/>
     <w:basedOn w:val="DefaultParagraphFont"/>
     <w:link w:val="Header"/>
@@ -8466,7 +8526,7 @@
       <w:spacing w:after="0"/>
     </w:pPr>
   </w:style>
-  <w:style w:type="character" w:styleId="FooterChar" w:customStyle="1">
+  <w:style w:type="character" w:customStyle="1" w:styleId="FooterChar">
     <w:name w:val="Footer Char"/>
     <w:basedOn w:val="DefaultParagraphFont"/>
     <w:link w:val="Footer"/>
@@ -8495,12 +8555,12 @@
       <w:shd w:val="clear" w:color="auto" w:fill="E1DFDD"/>
     </w:rPr>
   </w:style>
-  <w:style w:type="character" w:styleId="normaltextrun" w:customStyle="1">
+  <w:style w:type="character" w:customStyle="1" w:styleId="normaltextrun">
     <w:name w:val="normaltextrun"/>
     <w:basedOn w:val="DefaultParagraphFont"/>
     <w:rsid w:val="00325503"/>
   </w:style>
-  <w:style w:type="character" w:styleId="eop" w:customStyle="1">
+  <w:style w:type="character" w:customStyle="1" w:styleId="eop">
     <w:name w:val="eop"/>
     <w:basedOn w:val="DefaultParagraphFont"/>
     <w:rsid w:val="00325503"/>
@@ -8827,6 +8887,15 @@
 </file>
 
 <file path=customXml/item1.xml><?xml version="1.0" encoding="utf-8"?>
+<?mso-contentType ?>
+<FormTemplates xmlns="http://schemas.microsoft.com/sharepoint/v3/contenttype/forms">
+  <Display>DocumentLibraryForm</Display>
+  <Edit>DocumentLibraryForm</Edit>
+  <New>DocumentLibraryForm</New>
+</FormTemplates>
+</file>
+
+<file path=customXml/item2.xml><?xml version="1.0" encoding="utf-8"?>
 <p:properties xmlns:p="http://schemas.microsoft.com/office/2006/metadata/properties" xmlns:xsi="http://www.w3.org/2001/XMLSchema-instance" xmlns:pc="http://schemas.microsoft.com/office/infopath/2007/PartnerControls">
   <documentManagement>
     <MediaServiceKeyPoints xmlns="413917e0-3c85-4042-b3d6-b66207b014b2" xsi:nil="true"/>
@@ -8836,7 +8905,7 @@
 </p:properties>
 </file>
 
-<file path=customXml/item2.xml><?xml version="1.0" encoding="utf-8"?>
+<file path=customXml/item3.xml><?xml version="1.0" encoding="utf-8"?>
 <ct:contentTypeSchema xmlns:ct="http://schemas.microsoft.com/office/2006/metadata/contentType" xmlns:ma="http://schemas.microsoft.com/office/2006/metadata/properties/metaAttributes" ct:_="" ma:_="" ma:contentTypeName="Document" ma:contentTypeID="0x01010093C1795788187346AB76A77043A8D3E6" ma:contentTypeVersion="15" ma:contentTypeDescription="Create a new document." ma:contentTypeScope="" ma:versionID="44674666eb4ed31f4ab9d40155aa0781">
   <xsd:schema xmlns:xsd="http://www.w3.org/2001/XMLSchema" xmlns:xs="http://www.w3.org/2001/XMLSchema" xmlns:p="http://schemas.microsoft.com/office/2006/metadata/properties" xmlns:ns1="http://schemas.microsoft.com/sharepoint/v3" xmlns:ns2="413917e0-3c85-4042-b3d6-b66207b014b2" xmlns:ns3="121cbfdf-642d-47d5-bb31-23acd4d6d77c" targetNamespace="http://schemas.microsoft.com/office/2006/metadata/properties" ma:root="true" ma:fieldsID="228616c3723b99adfeaade7cb0a6810e" ns1:_="" ns2:_="" ns3:_="">
     <xsd:import namespace="http://schemas.microsoft.com/sharepoint/v3"/>
@@ -9076,16 +9145,19 @@
 </ct:contentTypeSchema>
 </file>
 
-<file path=customXml/item3.xml><?xml version="1.0" encoding="utf-8"?>
-<?mso-contentType ?>
-<FormTemplates xmlns="http://schemas.microsoft.com/sharepoint/v3/contenttype/forms">
-  <Display>DocumentLibraryForm</Display>
-  <Edit>DocumentLibraryForm</Edit>
-  <New>DocumentLibraryForm</New>
-</FormTemplates>
+<file path=customXml/item4.xml><?xml version="1.0" encoding="utf-8"?>
+<b:Sources xmlns:b="http://schemas.openxmlformats.org/officeDocument/2006/bibliography" xmlns="http://schemas.openxmlformats.org/officeDocument/2006/bibliography" SelectedStyle="\APASixthEditionOfficeOnline.xsl" StyleName="APA" Version="6"/>
 </file>
 
 <file path=customXml/itemProps1.xml><?xml version="1.0" encoding="utf-8"?>
+<ds:datastoreItem xmlns:ds="http://schemas.openxmlformats.org/officeDocument/2006/customXml" ds:itemID="{B456CCB8-2D0D-4A1A-B174-0FB95611CDC7}">
+  <ds:schemaRefs>
+    <ds:schemaRef ds:uri="http://schemas.microsoft.com/sharepoint/v3/contenttype/forms"/>
+  </ds:schemaRefs>
+</ds:datastoreItem>
+</file>
+
+<file path=customXml/itemProps2.xml><?xml version="1.0" encoding="utf-8"?>
 <ds:datastoreItem xmlns:ds="http://schemas.openxmlformats.org/officeDocument/2006/customXml" ds:itemID="{20B228C3-D2B5-4943-8D9D-B57FA5AA25D2}">
   <ds:schemaRefs>
     <ds:schemaRef ds:uri="http://schemas.microsoft.com/office/2006/metadata/properties"/>
@@ -9096,7 +9168,7 @@
 </ds:datastoreItem>
 </file>
 
-<file path=customXml/itemProps2.xml><?xml version="1.0" encoding="utf-8"?>
+<file path=customXml/itemProps3.xml><?xml version="1.0" encoding="utf-8"?>
 <ds:datastoreItem xmlns:ds="http://schemas.openxmlformats.org/officeDocument/2006/customXml" ds:itemID="{EADBACF8-3818-4477-8051-677A003237C6}">
   <ds:schemaRefs>
     <ds:schemaRef ds:uri="http://schemas.microsoft.com/office/2006/metadata/contentType"/>
@@ -9116,10 +9188,10 @@
 </ds:datastoreItem>
 </file>
 
-<file path=customXml/itemProps3.xml><?xml version="1.0" encoding="utf-8"?>
-<ds:datastoreItem xmlns:ds="http://schemas.openxmlformats.org/officeDocument/2006/customXml" ds:itemID="{B456CCB8-2D0D-4A1A-B174-0FB95611CDC7}">
+<file path=customXml/itemProps4.xml><?xml version="1.0" encoding="utf-8"?>
+<ds:datastoreItem xmlns:ds="http://schemas.openxmlformats.org/officeDocument/2006/customXml" ds:itemID="{16FCBB71-1FE8-4CDD-AB22-CB9F2224C3D0}">
   <ds:schemaRefs>
-    <ds:schemaRef ds:uri="http://schemas.microsoft.com/sharepoint/v3/contenttype/forms"/>
+    <ds:schemaRef ds:uri="http://schemas.openxmlformats.org/officeDocument/2006/bibliography"/>
   </ds:schemaRefs>
 </ds:datastoreItem>
 </file>
</xml_diff>

<commit_message>
Updated Lab 3 and Lab 4 with latest screenshots
</commit_message>
<xml_diff>
--- a/Administration/AdminInADay/LabMaterials/M02_ReportingAndTelemetry.docx
+++ b/Administration/AdminInADay/LabMaterials/M02_ReportingAndTelemetry.docx
@@ -613,7 +613,20 @@
         </w:numPr>
       </w:pPr>
       <w:r>
-        <w:t>In the center column on the form you can see the Business Justification provided by the app maker using the Developer Compliance Center app.  In the bottom part is where you as an admin can provide your risk assessment.  You can also tag the app to show in the App Catalog</w:t>
+        <w:t xml:space="preserve">In the </w:t>
+      </w:r>
+      <w:r>
+        <w:rPr>
+          <w:b/>
+          <w:bCs/>
+        </w:rPr>
+        <w:t>Audit</w:t>
+      </w:r>
+      <w:r>
+        <w:t xml:space="preserve"> tab </w:t>
+      </w:r>
+      <w:r>
+        <w:t>you can see the Business Justification provided by the app maker using the Developer Compliance Center app.  In the bottom part is where you as an admin can provide your risk assessment.  You can also tag the app to show in the App Catalog</w:t>
       </w:r>
       <w:r>
         <w:t xml:space="preserve"> and make it featured.  You can customize the </w:t>
@@ -933,13 +946,8 @@
         <w:pStyle w:val="Heading3"/>
       </w:pPr>
       <w:r>
-        <w:t xml:space="preserve">Task 2: Power BI </w:t>
-      </w:r>
-      <w:bookmarkStart w:id="6" w:name="_GoBack"/>
-      <w:r>
-        <w:t>Dashboard</w:t>
-      </w:r>
-      <w:bookmarkEnd w:id="6"/>
+        <w:t>Task 2: Power BI Dashboard</w:t>
+      </w:r>
     </w:p>
     <w:p>
       <w:pPr>
@@ -2188,6 +2196,10 @@
       <w:r>
         <w:t>File menu click Save</w:t>
       </w:r>
+      <w:r>
+        <w:br/>
+        <w:t>As the Lab account does not have a Power BI license assigned, we will not publish the report you saved. The Dashboard has been published to a workspace that has been shared with you for you to explore.</w:t>
+      </w:r>
     </w:p>
     <w:p>
       <w:pPr>
@@ -2198,107 +2210,9 @@
         </w:numPr>
       </w:pPr>
       <w:r>
-        <w:t xml:space="preserve">Now we are going to publish to the workspace we created previously.  Select File and then Publish and Publish to Power BI </w:t>
-      </w:r>
-    </w:p>
-    <w:p>
-      <w:pPr>
-        <w:pStyle w:val="Compact"/>
-        <w:numPr>
-          <w:ilvl w:val="0"/>
-          <w:numId w:val="17"/>
-        </w:numPr>
-      </w:pPr>
-      <w:r>
-        <w:t>Select the destination by choosing the workspace you created previously</w:t>
-      </w:r>
-      <w:r>
-        <w:t xml:space="preserve"> and clicking Select</w:t>
-      </w:r>
-      <w:r>
-        <w:t xml:space="preserve">, remember this is </w:t>
-      </w:r>
-      <w:proofErr w:type="spellStart"/>
-      <w:r>
-        <w:t>CoE</w:t>
-      </w:r>
-      <w:proofErr w:type="spellEnd"/>
-      <w:r>
-        <w:t xml:space="preserve"> – Lab Admin and your #</w:t>
-      </w:r>
-      <w:r>
-        <w:t xml:space="preserve"> as there might be a lot of workspaces listed here, if </w:t>
-      </w:r>
-      <w:r>
-        <w:t>you don’t remember you can go back and confirm what you named it in PowerBI.com</w:t>
-      </w:r>
-    </w:p>
-    <w:p>
-      <w:pPr>
-        <w:pStyle w:val="Compact"/>
-        <w:ind w:left="480"/>
-      </w:pPr>
-      <w:r>
-        <w:rPr>
-          <w:noProof/>
-        </w:rPr>
-        <w:drawing>
-          <wp:inline distT="0" distB="0" distL="0" distR="0" wp14:anchorId="20DEDA53" wp14:editId="18CB5F9B">
-            <wp:extent cx="3537132" cy="1530429"/>
-            <wp:effectExtent l="19050" t="19050" r="6350" b="0"/>
-            <wp:docPr id="44" name="Picture 44"/>
-            <wp:cNvGraphicFramePr>
-              <a:graphicFrameLocks xmlns:a="http://schemas.openxmlformats.org/drawingml/2006/main" noChangeAspect="1"/>
-            </wp:cNvGraphicFramePr>
-            <a:graphic xmlns:a="http://schemas.openxmlformats.org/drawingml/2006/main">
-              <a:graphicData uri="http://schemas.openxmlformats.org/drawingml/2006/picture">
-                <pic:pic xmlns:pic="http://schemas.openxmlformats.org/drawingml/2006/picture">
-                  <pic:nvPicPr>
-                    <pic:cNvPr id="1" name=""/>
-                    <pic:cNvPicPr/>
-                  </pic:nvPicPr>
-                  <pic:blipFill>
-                    <a:blip r:embed="rId37"/>
-                    <a:stretch>
-                      <a:fillRect/>
-                    </a:stretch>
-                  </pic:blipFill>
-                  <pic:spPr>
-                    <a:xfrm>
-                      <a:off x="0" y="0"/>
-                      <a:ext cx="3537132" cy="1530429"/>
-                    </a:xfrm>
-                    <a:prstGeom prst="rect">
-                      <a:avLst/>
-                    </a:prstGeom>
-                    <a:ln>
-                      <a:solidFill>
-                        <a:schemeClr val="tx1"/>
-                      </a:solidFill>
-                    </a:ln>
-                  </pic:spPr>
-                </pic:pic>
-              </a:graphicData>
-            </a:graphic>
-          </wp:inline>
-        </w:drawing>
-      </w:r>
-    </w:p>
-    <w:p>
-      <w:pPr>
-        <w:pStyle w:val="Compact"/>
-        <w:numPr>
-          <w:ilvl w:val="0"/>
-          <w:numId w:val="17"/>
-        </w:numPr>
-      </w:pPr>
-      <w:r>
-        <w:t xml:space="preserve">Now that it has been published </w:t>
-      </w:r>
-      <w:r>
         <w:t xml:space="preserve">Navigate to </w:t>
       </w:r>
-      <w:hyperlink r:id="rId38" w:history="1">
+      <w:hyperlink r:id="rId37" w:history="1">
         <w:r>
           <w:rPr>
             <w:rStyle w:val="Hyperlink"/>
@@ -2322,7 +2236,7 @@
         </w:numPr>
       </w:pPr>
       <w:r>
-        <w:t xml:space="preserve">Click on Workspaces and your </w:t>
+        <w:t xml:space="preserve">Click on Workspaces and </w:t>
       </w:r>
       <w:proofErr w:type="spellStart"/>
       <w:r>
@@ -2330,15 +2244,10 @@
       </w:r>
       <w:proofErr w:type="spellEnd"/>
       <w:r>
-        <w:t xml:space="preserve"> – </w:t>
-      </w:r>
-      <w:proofErr w:type="spellStart"/>
-      <w:r>
-        <w:t>LabAdmin</w:t>
-      </w:r>
-      <w:proofErr w:type="spellEnd"/>
-      <w:r>
-        <w:t xml:space="preserve"> workspace</w:t>
+        <w:t xml:space="preserve"> W</w:t>
+      </w:r>
+      <w:r>
+        <w:t>orkspace</w:t>
       </w:r>
     </w:p>
     <w:p>
@@ -2391,7 +2300,7 @@
                     <pic:cNvPicPr/>
                   </pic:nvPicPr>
                   <pic:blipFill>
-                    <a:blip r:embed="rId39" cstate="print">
+                    <a:blip r:embed="rId38" cstate="print">
                       <a:extLst>
                         <a:ext uri="{28A0092B-C50C-407E-A947-70E740481C1C}">
                           <a14:useLocalDpi xmlns:a14="http://schemas.microsoft.com/office/drawing/2010/main" val="0"/>
@@ -2469,7 +2378,7 @@
                     <pic:cNvPicPr/>
                   </pic:nvPicPr>
                   <pic:blipFill>
-                    <a:blip r:embed="rId40"/>
+                    <a:blip r:embed="rId39"/>
                     <a:stretch>
                       <a:fillRect/>
                     </a:stretch>
@@ -2504,42 +2413,47 @@
         </w:numPr>
       </w:pPr>
       <w:r>
+        <w:t>You have now successfully deployed the Power BI reports that com</w:t>
+      </w:r>
+      <w:bookmarkStart w:id="6" w:name="_GoBack"/>
+      <w:bookmarkEnd w:id="6"/>
+      <w:r>
+        <w:t xml:space="preserve">e with the </w:t>
+      </w:r>
+      <w:proofErr w:type="spellStart"/>
+      <w:r>
+        <w:t>CoE</w:t>
+      </w:r>
+      <w:proofErr w:type="spellEnd"/>
+      <w:r>
+        <w:t xml:space="preserve"> starter kit.  </w:t>
+      </w:r>
+    </w:p>
+    <w:p>
+      <w:pPr>
+        <w:pStyle w:val="Compact"/>
+        <w:ind w:left="480"/>
+      </w:pPr>
+    </w:p>
+    <w:p>
+      <w:pPr>
+        <w:pStyle w:val="Compact"/>
+        <w:ind w:left="480"/>
+      </w:pPr>
+    </w:p>
+    <w:p>
+      <w:pPr>
+        <w:pStyle w:val="Compact"/>
+        <w:ind w:left="480"/>
+      </w:pPr>
+    </w:p>
+    <w:p>
+      <w:pPr>
+        <w:pStyle w:val="Heading1"/>
+      </w:pPr>
+      <w:bookmarkStart w:id="7" w:name="exercise-4-get-notification-of-new-apps-"/>
+      <w:r>
         <w:lastRenderedPageBreak/>
-        <w:t xml:space="preserve">You have now successfully deployed the Power BI reports that come with the </w:t>
-      </w:r>
-      <w:proofErr w:type="spellStart"/>
-      <w:r>
-        <w:t>CoE</w:t>
-      </w:r>
-      <w:proofErr w:type="spellEnd"/>
-      <w:r>
-        <w:t xml:space="preserve"> starter kit.  </w:t>
-      </w:r>
-    </w:p>
-    <w:p>
-      <w:pPr>
-        <w:pStyle w:val="Compact"/>
-        <w:ind w:left="480"/>
-      </w:pPr>
-    </w:p>
-    <w:p>
-      <w:pPr>
-        <w:pStyle w:val="Compact"/>
-        <w:ind w:left="480"/>
-      </w:pPr>
-    </w:p>
-    <w:p>
-      <w:pPr>
-        <w:pStyle w:val="Compact"/>
-        <w:ind w:left="480"/>
-      </w:pPr>
-    </w:p>
-    <w:p>
-      <w:pPr>
-        <w:pStyle w:val="Heading1"/>
-      </w:pPr>
-      <w:bookmarkStart w:id="7" w:name="exercise-4-get-notification-of-new-apps-"/>
-      <w:r>
         <w:t>Exercise 2: Get notification of new apps, flows and connectors</w:t>
       </w:r>
       <w:bookmarkEnd w:id="7"/>
@@ -2660,7 +2574,7 @@
                     <pic:cNvPicPr/>
                   </pic:nvPicPr>
                   <pic:blipFill>
-                    <a:blip r:embed="rId41"/>
+                    <a:blip r:embed="rId40"/>
                     <a:stretch>
                       <a:fillRect/>
                     </a:stretch>
@@ -2697,7 +2611,7 @@
       <w:r>
         <w:t xml:space="preserve">Paste the URL and press enter. </w:t>
       </w:r>
-      <w:hyperlink r:id="rId42" w:history="1">
+      <w:hyperlink r:id="rId41" w:history="1">
         <w:r>
           <w:rPr>
             <w:rStyle w:val="Hyperlink"/>
@@ -2762,7 +2676,7 @@
                     </pic:cNvPicPr>
                   </pic:nvPicPr>
                   <pic:blipFill>
-                    <a:blip r:embed="rId43"/>
+                    <a:blip r:embed="rId42"/>
                     <a:stretch>
                       <a:fillRect/>
                     </a:stretch>
@@ -2850,7 +2764,7 @@
                     </pic:cNvPicPr>
                   </pic:nvPicPr>
                   <pic:blipFill>
-                    <a:blip r:embed="rId44"/>
+                    <a:blip r:embed="rId43"/>
                     <a:stretch>
                       <a:fillRect/>
                     </a:stretch>
@@ -2927,7 +2841,7 @@
                     </pic:cNvPicPr>
                   </pic:nvPicPr>
                   <pic:blipFill>
-                    <a:blip r:embed="rId45"/>
+                    <a:blip r:embed="rId44"/>
                     <a:stretch>
                       <a:fillRect/>
                     </a:stretch>
@@ -3003,7 +2917,7 @@
                     </pic:cNvPicPr>
                   </pic:nvPicPr>
                   <pic:blipFill>
-                    <a:blip r:embed="rId46"/>
+                    <a:blip r:embed="rId45"/>
                     <a:stretch>
                       <a:fillRect/>
                     </a:stretch>
@@ -3103,7 +3017,7 @@
                     </pic:cNvPicPr>
                   </pic:nvPicPr>
                   <pic:blipFill>
-                    <a:blip r:embed="rId47"/>
+                    <a:blip r:embed="rId46"/>
                     <a:stretch>
                       <a:fillRect/>
                     </a:stretch>
@@ -3176,7 +3090,7 @@
                     </pic:cNvPicPr>
                   </pic:nvPicPr>
                   <pic:blipFill>
-                    <a:blip r:embed="rId48"/>
+                    <a:blip r:embed="rId47"/>
                     <a:stretch>
                       <a:fillRect/>
                     </a:stretch>
@@ -3243,7 +3157,7 @@
                     </pic:cNvPicPr>
                   </pic:nvPicPr>
                   <pic:blipFill>
-                    <a:blip r:embed="rId49"/>
+                    <a:blip r:embed="rId48"/>
                     <a:stretch>
                       <a:fillRect/>
                     </a:stretch>
@@ -3310,7 +3224,7 @@
                     </pic:cNvPicPr>
                   </pic:nvPicPr>
                   <pic:blipFill>
-                    <a:blip r:embed="rId50"/>
+                    <a:blip r:embed="rId49"/>
                     <a:stretch>
                       <a:fillRect/>
                     </a:stretch>
@@ -3350,7 +3264,7 @@
       <w:r>
         <w:t xml:space="preserve">Navigate to </w:t>
       </w:r>
-      <w:hyperlink r:id="rId51" w:history="1">
+      <w:hyperlink r:id="rId50" w:history="1">
         <w:r>
           <w:rPr>
             <w:rStyle w:val="Hyperlink"/>
@@ -3401,7 +3315,7 @@
                     </pic:cNvPicPr>
                   </pic:nvPicPr>
                   <pic:blipFill>
-                    <a:blip r:embed="rId52"/>
+                    <a:blip r:embed="rId51"/>
                     <a:stretch>
                       <a:fillRect/>
                     </a:stretch>
@@ -3468,7 +3382,7 @@
                     </pic:cNvPicPr>
                   </pic:nvPicPr>
                   <pic:blipFill>
-                    <a:blip r:embed="rId53"/>
+                    <a:blip r:embed="rId52"/>
                     <a:stretch>
                       <a:fillRect/>
                     </a:stretch>
@@ -3551,7 +3465,7 @@
       <w:r>
         <w:t xml:space="preserve">Prior to use, this must be enabled by a global tenant administrator using </w:t>
       </w:r>
-      <w:hyperlink r:id="rId54">
+      <w:hyperlink r:id="rId53">
         <w:r>
           <w:rPr>
             <w:rStyle w:val="Hyperlink"/>
@@ -3683,7 +3597,7 @@
                     </pic:cNvPicPr>
                   </pic:nvPicPr>
                   <pic:blipFill>
-                    <a:blip r:embed="rId55"/>
+                    <a:blip r:embed="rId54"/>
                     <a:stretch>
                       <a:fillRect/>
                     </a:stretch>
@@ -3759,7 +3673,7 @@
                     </pic:cNvPicPr>
                   </pic:nvPicPr>
                   <pic:blipFill>
-                    <a:blip r:embed="rId56"/>
+                    <a:blip r:embed="rId55"/>
                     <a:stretch>
                       <a:fillRect/>
                     </a:stretch>
@@ -3853,7 +3767,7 @@
                     </pic:cNvPicPr>
                   </pic:nvPicPr>
                   <pic:blipFill>
-                    <a:blip r:embed="rId57"/>
+                    <a:blip r:embed="rId56"/>
                     <a:stretch>
                       <a:fillRect/>
                     </a:stretch>
@@ -3930,7 +3844,7 @@
                     </pic:cNvPicPr>
                   </pic:nvPicPr>
                   <pic:blipFill>
-                    <a:blip r:embed="rId58"/>
+                    <a:blip r:embed="rId57"/>
                     <a:stretch>
                       <a:fillRect/>
                     </a:stretch>
@@ -7420,6 +7334,7 @@
     <w:lsdException w:name="HTML Sample" w:semiHidden="1" w:unhideWhenUsed="1"/>
     <w:lsdException w:name="HTML Typewriter" w:semiHidden="1" w:unhideWhenUsed="1"/>
     <w:lsdException w:name="HTML Variable" w:semiHidden="1" w:unhideWhenUsed="1"/>
+    <w:lsdException w:name="Normal Table" w:semiHidden="1" w:unhideWhenUsed="1"/>
     <w:lsdException w:name="annotation subject" w:semiHidden="1" w:unhideWhenUsed="1"/>
     <w:lsdException w:name="No List" w:semiHidden="1" w:uiPriority="99" w:unhideWhenUsed="1"/>
     <w:lsdException w:name="Outline List 1" w:semiHidden="1" w:unhideWhenUsed="1"/>
@@ -7466,7 +7381,9 @@
     <w:lsdException w:name="Table Subtle 2" w:semiHidden="1" w:unhideWhenUsed="1"/>
     <w:lsdException w:name="Table Web 1" w:semiHidden="1" w:unhideWhenUsed="1"/>
     <w:lsdException w:name="Table Web 2" w:semiHidden="1" w:unhideWhenUsed="1"/>
+    <w:lsdException w:name="Table Web 3" w:semiHidden="1" w:unhideWhenUsed="1"/>
     <w:lsdException w:name="Balloon Text" w:semiHidden="1" w:unhideWhenUsed="1"/>
+    <w:lsdException w:name="Table Theme" w:semiHidden="1" w:unhideWhenUsed="1"/>
     <w:lsdException w:name="Placeholder Text" w:semiHidden="1"/>
     <w:lsdException w:name="Light Shading"/>
     <w:lsdException w:name="Light List"/>
@@ -7487,6 +7404,7 @@
     <w:lsdException w:name="Light Grid Accent 1"/>
     <w:lsdException w:name="Medium Shading 1 Accent 1"/>
     <w:lsdException w:name="Medium Shading 2 Accent 1"/>
+    <w:lsdException w:name="Medium List 1 Accent 1"/>
     <w:lsdException w:name="Revision" w:semiHidden="1"/>
     <w:lsdException w:name="Medium List 2 Accent 1"/>
     <w:lsdException w:name="Medium Grid 1 Accent 1"/>
@@ -7565,6 +7483,7 @@
     <w:lsdException w:name="Dark List Accent 6"/>
     <w:lsdException w:name="Colorful Shading Accent 6"/>
     <w:lsdException w:name="Colorful List Accent 6"/>
+    <w:lsdException w:name="Colorful Grid Accent 6"/>
     <w:lsdException w:name="Bibliography" w:semiHidden="1" w:unhideWhenUsed="1" w:qFormat="1"/>
     <w:lsdException w:name="TOC Heading" w:semiHidden="1" w:uiPriority="39" w:unhideWhenUsed="1" w:qFormat="1"/>
     <w:lsdException w:name="Grid Table 4" w:uiPriority="49"/>
@@ -8887,15 +8806,6 @@
 </file>
 
 <file path=customXml/item1.xml><?xml version="1.0" encoding="utf-8"?>
-<?mso-contentType ?>
-<FormTemplates xmlns="http://schemas.microsoft.com/sharepoint/v3/contenttype/forms">
-  <Display>DocumentLibraryForm</Display>
-  <Edit>DocumentLibraryForm</Edit>
-  <New>DocumentLibraryForm</New>
-</FormTemplates>
-</file>
-
-<file path=customXml/item2.xml><?xml version="1.0" encoding="utf-8"?>
 <p:properties xmlns:p="http://schemas.microsoft.com/office/2006/metadata/properties" xmlns:xsi="http://www.w3.org/2001/XMLSchema-instance" xmlns:pc="http://schemas.microsoft.com/office/infopath/2007/PartnerControls">
   <documentManagement>
     <MediaServiceKeyPoints xmlns="413917e0-3c85-4042-b3d6-b66207b014b2" xsi:nil="true"/>
@@ -8905,7 +8815,7 @@
 </p:properties>
 </file>
 
-<file path=customXml/item3.xml><?xml version="1.0" encoding="utf-8"?>
+<file path=customXml/item2.xml><?xml version="1.0" encoding="utf-8"?>
 <ct:contentTypeSchema xmlns:ct="http://schemas.microsoft.com/office/2006/metadata/contentType" xmlns:ma="http://schemas.microsoft.com/office/2006/metadata/properties/metaAttributes" ct:_="" ma:_="" ma:contentTypeName="Document" ma:contentTypeID="0x01010093C1795788187346AB76A77043A8D3E6" ma:contentTypeVersion="15" ma:contentTypeDescription="Create a new document." ma:contentTypeScope="" ma:versionID="44674666eb4ed31f4ab9d40155aa0781">
   <xsd:schema xmlns:xsd="http://www.w3.org/2001/XMLSchema" xmlns:xs="http://www.w3.org/2001/XMLSchema" xmlns:p="http://schemas.microsoft.com/office/2006/metadata/properties" xmlns:ns1="http://schemas.microsoft.com/sharepoint/v3" xmlns:ns2="413917e0-3c85-4042-b3d6-b66207b014b2" xmlns:ns3="121cbfdf-642d-47d5-bb31-23acd4d6d77c" targetNamespace="http://schemas.microsoft.com/office/2006/metadata/properties" ma:root="true" ma:fieldsID="228616c3723b99adfeaade7cb0a6810e" ns1:_="" ns2:_="" ns3:_="">
     <xsd:import namespace="http://schemas.microsoft.com/sharepoint/v3"/>
@@ -9145,19 +9055,20 @@
 </ct:contentTypeSchema>
 </file>
 
+<file path=customXml/item3.xml><?xml version="1.0" encoding="utf-8"?>
+<?mso-contentType ?>
+<FormTemplates xmlns="http://schemas.microsoft.com/sharepoint/v3/contenttype/forms">
+  <Display>DocumentLibraryForm</Display>
+  <Edit>DocumentLibraryForm</Edit>
+  <New>DocumentLibraryForm</New>
+</FormTemplates>
+</file>
+
 <file path=customXml/item4.xml><?xml version="1.0" encoding="utf-8"?>
 <b:Sources xmlns:b="http://schemas.openxmlformats.org/officeDocument/2006/bibliography" xmlns="http://schemas.openxmlformats.org/officeDocument/2006/bibliography" SelectedStyle="\APASixthEditionOfficeOnline.xsl" StyleName="APA" Version="6"/>
 </file>
 
 <file path=customXml/itemProps1.xml><?xml version="1.0" encoding="utf-8"?>
-<ds:datastoreItem xmlns:ds="http://schemas.openxmlformats.org/officeDocument/2006/customXml" ds:itemID="{B456CCB8-2D0D-4A1A-B174-0FB95611CDC7}">
-  <ds:schemaRefs>
-    <ds:schemaRef ds:uri="http://schemas.microsoft.com/sharepoint/v3/contenttype/forms"/>
-  </ds:schemaRefs>
-</ds:datastoreItem>
-</file>
-
-<file path=customXml/itemProps2.xml><?xml version="1.0" encoding="utf-8"?>
 <ds:datastoreItem xmlns:ds="http://schemas.openxmlformats.org/officeDocument/2006/customXml" ds:itemID="{20B228C3-D2B5-4943-8D9D-B57FA5AA25D2}">
   <ds:schemaRefs>
     <ds:schemaRef ds:uri="http://schemas.microsoft.com/office/2006/metadata/properties"/>
@@ -9168,7 +9079,7 @@
 </ds:datastoreItem>
 </file>
 
-<file path=customXml/itemProps3.xml><?xml version="1.0" encoding="utf-8"?>
+<file path=customXml/itemProps2.xml><?xml version="1.0" encoding="utf-8"?>
 <ds:datastoreItem xmlns:ds="http://schemas.openxmlformats.org/officeDocument/2006/customXml" ds:itemID="{EADBACF8-3818-4477-8051-677A003237C6}">
   <ds:schemaRefs>
     <ds:schemaRef ds:uri="http://schemas.microsoft.com/office/2006/metadata/contentType"/>
@@ -9188,8 +9099,16 @@
 </ds:datastoreItem>
 </file>
 
+<file path=customXml/itemProps3.xml><?xml version="1.0" encoding="utf-8"?>
+<ds:datastoreItem xmlns:ds="http://schemas.openxmlformats.org/officeDocument/2006/customXml" ds:itemID="{B456CCB8-2D0D-4A1A-B174-0FB95611CDC7}">
+  <ds:schemaRefs>
+    <ds:schemaRef ds:uri="http://schemas.microsoft.com/sharepoint/v3/contenttype/forms"/>
+  </ds:schemaRefs>
+</ds:datastoreItem>
+</file>
+
 <file path=customXml/itemProps4.xml><?xml version="1.0" encoding="utf-8"?>
-<ds:datastoreItem xmlns:ds="http://schemas.openxmlformats.org/officeDocument/2006/customXml" ds:itemID="{16FCBB71-1FE8-4CDD-AB22-CB9F2224C3D0}">
+<ds:datastoreItem xmlns:ds="http://schemas.openxmlformats.org/officeDocument/2006/customXml" ds:itemID="{BB388F4E-079B-45EB-B000-462AF982416D}">
   <ds:schemaRefs>
     <ds:schemaRef ds:uri="http://schemas.openxmlformats.org/officeDocument/2006/bibliography"/>
   </ds:schemaRefs>

</xml_diff>